<commit_message>
corrected f_liq calculation following Tom's email on 2023-09-26
</commit_message>
<xml_diff>
--- a/ms/si.docx
+++ b/ms/si.docx
@@ -7201,12 +7201,1362 @@
         <w:rPr>
           <w:rStyle w:val="NormalTok"/>
         </w:rPr>
+        <w:t xml:space="preserve">    </w:t>
+      </w:r>
+      <w:r>
+        <w:rPr>
+          <w:rStyle w:val="CommentTok"/>
+        </w:rPr>
+        <w:t xml:space="preserve"># FLUX ----</w:t>
+      </w:r>
+      <w:r>
+        <w:br/>
+      </w:r>
+      <w:r>
+        <w:rPr>
+          <w:rStyle w:val="NormalTok"/>
+        </w:rPr>
+        <w:t xml:space="preserve">  D_e </w:t>
+      </w:r>
+      <w:r>
+        <w:rPr>
+          <w:rStyle w:val="OtherTok"/>
+        </w:rPr>
+        <w:t xml:space="preserve">=</w:t>
+      </w:r>
+      <w:r>
+        <w:rPr>
+          <w:rStyle w:val="NormalTok"/>
+        </w:rPr>
+        <w:t xml:space="preserve"> parms[[</w:t>
+      </w:r>
+      <w:r>
+        <w:rPr>
+          <w:rStyle w:val="StringTok"/>
+        </w:rPr>
+        <w:t xml:space="preserve">"D_c"</w:t>
+      </w:r>
+      <w:r>
+        <w:rPr>
+          <w:rStyle w:val="NormalTok"/>
+        </w:rPr>
+        <w:t xml:space="preserve">]] </w:t>
+      </w:r>
+      <w:r>
+        <w:rPr>
+          <w:rStyle w:val="SpecialCharTok"/>
+        </w:rPr>
+        <w:t xml:space="preserve">*</w:t>
+      </w:r>
+      <w:r>
+        <w:rPr>
+          <w:rStyle w:val="NormalTok"/>
+        </w:rPr>
+        <w:t xml:space="preserve"> parms[[</w:t>
+      </w:r>
+      <w:r>
+        <w:rPr>
+          <w:rStyle w:val="StringTok"/>
+        </w:rPr>
+        <w:t xml:space="preserve">"phi"</w:t>
+      </w:r>
+      <w:r>
+        <w:rPr>
+          <w:rStyle w:val="NormalTok"/>
+        </w:rPr>
+        <w:t xml:space="preserve">]] </w:t>
+      </w:r>
+      <w:r>
+        <w:rPr>
+          <w:rStyle w:val="SpecialCharTok"/>
+        </w:rPr>
+        <w:t xml:space="preserve">/</w:t>
+      </w:r>
+      <w:r>
+        <w:rPr>
+          <w:rStyle w:val="NormalTok"/>
+        </w:rPr>
+        <w:t xml:space="preserve"> parms[[</w:t>
+      </w:r>
+      <w:r>
+        <w:rPr>
+          <w:rStyle w:val="StringTok"/>
+        </w:rPr>
+        <w:t xml:space="preserve">"tau"</w:t>
+      </w:r>
+      <w:r>
+        <w:rPr>
+          <w:rStyle w:val="NormalTok"/>
+        </w:rPr>
+        <w:t xml:space="preserve">]]</w:t>
+      </w:r>
+      <w:r>
+        <w:br/>
+      </w:r>
+      <w:r>
+        <w:br/>
+      </w:r>
+      <w:r>
+        <w:rPr>
+          <w:rStyle w:val="NormalTok"/>
+        </w:rPr>
         <w:t xml:space="preserve">  </w:t>
       </w:r>
       <w:r>
         <w:rPr>
           <w:rStyle w:val="CommentTok"/>
         </w:rPr>
+        <w:t xml:space="preserve"># Boundary conditions</w:t>
+      </w:r>
+      <w:r>
+        <w:br/>
+      </w:r>
+      <w:r>
+        <w:rPr>
+          <w:rStyle w:val="NormalTok"/>
+        </w:rPr>
+        <w:t xml:space="preserve">  bound_bottom </w:t>
+      </w:r>
+      <w:r>
+        <w:rPr>
+          <w:rStyle w:val="OtherTok"/>
+        </w:rPr>
+        <w:t xml:space="preserve">=</w:t>
+      </w:r>
+      <w:r>
+        <w:rPr>
+          <w:rStyle w:val="NormalTok"/>
+        </w:rPr>
+        <w:t xml:space="preserve"> C_ias[</w:t>
+      </w:r>
+      <w:r>
+        <w:rPr>
+          <w:rStyle w:val="DecValTok"/>
+        </w:rPr>
+        <w:t xml:space="preserve">1</w:t>
+      </w:r>
+      <w:r>
+        <w:rPr>
+          <w:rStyle w:val="NormalTok"/>
+        </w:rPr>
+        <w:t xml:space="preserve">,]</w:t>
+      </w:r>
+      <w:r>
+        <w:br/>
+      </w:r>
+      <w:r>
+        <w:rPr>
+          <w:rStyle w:val="NormalTok"/>
+        </w:rPr>
+        <w:t xml:space="preserve">  bound_top </w:t>
+      </w:r>
+      <w:r>
+        <w:rPr>
+          <w:rStyle w:val="OtherTok"/>
+        </w:rPr>
+        <w:t xml:space="preserve">=</w:t>
+      </w:r>
+      <w:r>
+        <w:rPr>
+          <w:rStyle w:val="NormalTok"/>
+        </w:rPr>
+        <w:t xml:space="preserve"> C_ias[parms[[</w:t>
+      </w:r>
+      <w:r>
+        <w:rPr>
+          <w:rStyle w:val="StringTok"/>
+        </w:rPr>
+        <w:t xml:space="preserve">"n_z"</w:t>
+      </w:r>
+      <w:r>
+        <w:rPr>
+          <w:rStyle w:val="NormalTok"/>
+        </w:rPr>
+        <w:t xml:space="preserve">]],]</w:t>
+      </w:r>
+      <w:r>
+        <w:br/>
+      </w:r>
+      <w:r>
+        <w:rPr>
+          <w:rStyle w:val="NormalTok"/>
+        </w:rPr>
+        <w:t xml:space="preserve">  bound_left </w:t>
+      </w:r>
+      <w:r>
+        <w:rPr>
+          <w:rStyle w:val="OtherTok"/>
+        </w:rPr>
+        <w:t xml:space="preserve">=</w:t>
+      </w:r>
+      <w:r>
+        <w:rPr>
+          <w:rStyle w:val="NormalTok"/>
+        </w:rPr>
+        <w:t xml:space="preserve"> C_ias[,</w:t>
+      </w:r>
+      <w:r>
+        <w:rPr>
+          <w:rStyle w:val="DecValTok"/>
+        </w:rPr>
+        <w:t xml:space="preserve">1</w:t>
+      </w:r>
+      <w:r>
+        <w:rPr>
+          <w:rStyle w:val="NormalTok"/>
+        </w:rPr>
+        <w:t xml:space="preserve">]</w:t>
+      </w:r>
+      <w:r>
+        <w:br/>
+      </w:r>
+      <w:r>
+        <w:rPr>
+          <w:rStyle w:val="NormalTok"/>
+        </w:rPr>
+        <w:t xml:space="preserve">  bound_right </w:t>
+      </w:r>
+      <w:r>
+        <w:rPr>
+          <w:rStyle w:val="OtherTok"/>
+        </w:rPr>
+        <w:t xml:space="preserve">=</w:t>
+      </w:r>
+      <w:r>
+        <w:rPr>
+          <w:rStyle w:val="NormalTok"/>
+        </w:rPr>
+        <w:t xml:space="preserve"> C_ias[, parms[[</w:t>
+      </w:r>
+      <w:r>
+        <w:rPr>
+          <w:rStyle w:val="StringTok"/>
+        </w:rPr>
+        <w:t xml:space="preserve">"n_x"</w:t>
+      </w:r>
+      <w:r>
+        <w:rPr>
+          <w:rStyle w:val="NormalTok"/>
+        </w:rPr>
+        <w:t xml:space="preserve">]]]</w:t>
+      </w:r>
+      <w:r>
+        <w:br/>
+      </w:r>
+      <w:r>
+        <w:rPr>
+          <w:rStyle w:val="NormalTok"/>
+        </w:rPr>
+        <w:t xml:space="preserve">  bound_top[</w:t>
+      </w:r>
+      <w:r>
+        <w:rPr>
+          <w:rStyle w:val="DecValTok"/>
+        </w:rPr>
+        <w:t xml:space="preserve">1</w:t>
+      </w:r>
+      <w:r>
+        <w:rPr>
+          <w:rStyle w:val="NormalTok"/>
+        </w:rPr>
+        <w:t xml:space="preserve">] </w:t>
+      </w:r>
+      <w:r>
+        <w:rPr>
+          <w:rStyle w:val="OtherTok"/>
+        </w:rPr>
+        <w:t xml:space="preserve">=</w:t>
+      </w:r>
+      <w:r>
+        <w:rPr>
+          <w:rStyle w:val="NormalTok"/>
+        </w:rPr>
+        <w:t xml:space="preserve"> parms[[</w:t>
+      </w:r>
+      <w:r>
+        <w:rPr>
+          <w:rStyle w:val="StringTok"/>
+        </w:rPr>
+        <w:t xml:space="preserve">"C_stom"</w:t>
+      </w:r>
+      <w:r>
+        <w:rPr>
+          <w:rStyle w:val="NormalTok"/>
+        </w:rPr>
+        <w:t xml:space="preserve">]]</w:t>
+      </w:r>
+      <w:r>
+        <w:br/>
+      </w:r>
+      <w:r>
+        <w:rPr>
+          <w:rStyle w:val="NormalTok"/>
+        </w:rPr>
+        <w:t xml:space="preserve">  bound_bottom[parms[[</w:t>
+      </w:r>
+      <w:r>
+        <w:rPr>
+          <w:rStyle w:val="StringTok"/>
+        </w:rPr>
+        <w:t xml:space="preserve">"n_x"</w:t>
+      </w:r>
+      <w:r>
+        <w:rPr>
+          <w:rStyle w:val="NormalTok"/>
+        </w:rPr>
+        <w:t xml:space="preserve">]]] </w:t>
+      </w:r>
+      <w:r>
+        <w:rPr>
+          <w:rStyle w:val="OtherTok"/>
+        </w:rPr>
+        <w:t xml:space="preserve">=</w:t>
+      </w:r>
+      <w:r>
+        <w:rPr>
+          <w:rStyle w:val="NormalTok"/>
+        </w:rPr>
+        <w:t xml:space="preserve"> parms[[</w:t>
+      </w:r>
+      <w:r>
+        <w:rPr>
+          <w:rStyle w:val="StringTok"/>
+        </w:rPr>
+        <w:t xml:space="preserve">"C_stom"</w:t>
+      </w:r>
+      <w:r>
+        <w:rPr>
+          <w:rStyle w:val="NormalTok"/>
+        </w:rPr>
+        <w:t xml:space="preserve">]]</w:t>
+      </w:r>
+      <w:r>
+        <w:br/>
+      </w:r>
+      <w:r>
+        <w:rPr>
+          <w:rStyle w:val="NormalTok"/>
+        </w:rPr>
+        <w:t xml:space="preserve">  </w:t>
+      </w:r>
+      <w:r>
+        <w:rPr>
+          <w:rStyle w:val="CommentTok"/>
+        </w:rPr>
+        <w:t xml:space="preserve"># bound_bottom[1] = parms[["C_stom"]]</w:t>
+      </w:r>
+      <w:r>
+        <w:br/>
+      </w:r>
+      <w:r>
+        <w:br/>
+      </w:r>
+      <w:r>
+        <w:rPr>
+          <w:rStyle w:val="NormalTok"/>
+        </w:rPr>
+        <w:t xml:space="preserve">  </w:t>
+      </w:r>
+      <w:r>
+        <w:rPr>
+          <w:rStyle w:val="CommentTok"/>
+        </w:rPr>
+        <w:t xml:space="preserve"># diffusion in Z-direction; boundaries=imposed concentration</w:t>
+      </w:r>
+      <w:r>
+        <w:br/>
+      </w:r>
+      <w:r>
+        <w:rPr>
+          <w:rStyle w:val="NormalTok"/>
+        </w:rPr>
+        <w:t xml:space="preserve">  Flux </w:t>
+      </w:r>
+      <w:r>
+        <w:rPr>
+          <w:rStyle w:val="OtherTok"/>
+        </w:rPr>
+        <w:t xml:space="preserve">=</w:t>
+      </w:r>
+      <w:r>
+        <w:rPr>
+          <w:rStyle w:val="NormalTok"/>
+        </w:rPr>
+        <w:t xml:space="preserve"> </w:t>
+      </w:r>
+      <w:r>
+        <w:rPr>
+          <w:rStyle w:val="SpecialCharTok"/>
+        </w:rPr>
+        <w:t xml:space="preserve">-</w:t>
+      </w:r>
+      <w:r>
+        <w:rPr>
+          <w:rStyle w:val="NormalTok"/>
+        </w:rPr>
+        <w:t xml:space="preserve">D_e </w:t>
+      </w:r>
+      <w:r>
+        <w:rPr>
+          <w:rStyle w:val="SpecialCharTok"/>
+        </w:rPr>
+        <w:t xml:space="preserve">/</w:t>
+      </w:r>
+      <w:r>
+        <w:rPr>
+          <w:rStyle w:val="NormalTok"/>
+        </w:rPr>
+        <w:t xml:space="preserve"> parms[[</w:t>
+      </w:r>
+      <w:r>
+        <w:rPr>
+          <w:rStyle w:val="StringTok"/>
+        </w:rPr>
+        <w:t xml:space="preserve">"t_elem"</w:t>
+      </w:r>
+      <w:r>
+        <w:rPr>
+          <w:rStyle w:val="NormalTok"/>
+        </w:rPr>
+        <w:t xml:space="preserve">]] </w:t>
+      </w:r>
+      <w:r>
+        <w:rPr>
+          <w:rStyle w:val="SpecialCharTok"/>
+        </w:rPr>
+        <w:t xml:space="preserve">*</w:t>
+      </w:r>
+      <w:r>
+        <w:rPr>
+          <w:rStyle w:val="NormalTok"/>
+        </w:rPr>
+        <w:t xml:space="preserve"> </w:t>
+      </w:r>
+      <w:r>
+        <w:rPr>
+          <w:rStyle w:val="FunctionTok"/>
+        </w:rPr>
+        <w:t xml:space="preserve">rbind</w:t>
+      </w:r>
+      <w:r>
+        <w:rPr>
+          <w:rStyle w:val="NormalTok"/>
+        </w:rPr>
+        <w:t xml:space="preserve">(</w:t>
+      </w:r>
+      <w:r>
+        <w:br/>
+      </w:r>
+      <w:r>
+        <w:rPr>
+          <w:rStyle w:val="NormalTok"/>
+        </w:rPr>
+        <w:t xml:space="preserve">    C_ias[</w:t>
+      </w:r>
+      <w:r>
+        <w:rPr>
+          <w:rStyle w:val="DecValTok"/>
+        </w:rPr>
+        <w:t xml:space="preserve">1</w:t>
+      </w:r>
+      <w:r>
+        <w:rPr>
+          <w:rStyle w:val="NormalTok"/>
+        </w:rPr>
+        <w:t xml:space="preserve">, ] </w:t>
+      </w:r>
+      <w:r>
+        <w:rPr>
+          <w:rStyle w:val="SpecialCharTok"/>
+        </w:rPr>
+        <w:t xml:space="preserve">-</w:t>
+      </w:r>
+      <w:r>
+        <w:rPr>
+          <w:rStyle w:val="NormalTok"/>
+        </w:rPr>
+        <w:t xml:space="preserve"> bound_bottom,</w:t>
+      </w:r>
+      <w:r>
+        <w:br/>
+      </w:r>
+      <w:r>
+        <w:rPr>
+          <w:rStyle w:val="NormalTok"/>
+        </w:rPr>
+        <w:t xml:space="preserve">    (C_ias[</w:t>
+      </w:r>
+      <w:r>
+        <w:rPr>
+          <w:rStyle w:val="DecValTok"/>
+        </w:rPr>
+        <w:t xml:space="preserve">2</w:t>
+      </w:r>
+      <w:r>
+        <w:rPr>
+          <w:rStyle w:val="SpecialCharTok"/>
+        </w:rPr>
+        <w:t xml:space="preserve">:</w:t>
+      </w:r>
+      <w:r>
+        <w:rPr>
+          <w:rStyle w:val="NormalTok"/>
+        </w:rPr>
+        <w:t xml:space="preserve">parms[[</w:t>
+      </w:r>
+      <w:r>
+        <w:rPr>
+          <w:rStyle w:val="StringTok"/>
+        </w:rPr>
+        <w:t xml:space="preserve">"n_z"</w:t>
+      </w:r>
+      <w:r>
+        <w:rPr>
+          <w:rStyle w:val="NormalTok"/>
+        </w:rPr>
+        <w:t xml:space="preserve">]], ] </w:t>
+      </w:r>
+      <w:r>
+        <w:rPr>
+          <w:rStyle w:val="SpecialCharTok"/>
+        </w:rPr>
+        <w:t xml:space="preserve">-</w:t>
+      </w:r>
+      <w:r>
+        <w:rPr>
+          <w:rStyle w:val="NormalTok"/>
+        </w:rPr>
+        <w:t xml:space="preserve"> C_ias[</w:t>
+      </w:r>
+      <w:r>
+        <w:rPr>
+          <w:rStyle w:val="DecValTok"/>
+        </w:rPr>
+        <w:t xml:space="preserve">1</w:t>
+      </w:r>
+      <w:r>
+        <w:rPr>
+          <w:rStyle w:val="SpecialCharTok"/>
+        </w:rPr>
+        <w:t xml:space="preserve">:</w:t>
+      </w:r>
+      <w:r>
+        <w:rPr>
+          <w:rStyle w:val="NormalTok"/>
+        </w:rPr>
+        <w:t xml:space="preserve">(parms[[</w:t>
+      </w:r>
+      <w:r>
+        <w:rPr>
+          <w:rStyle w:val="StringTok"/>
+        </w:rPr>
+        <w:t xml:space="preserve">"n_z"</w:t>
+      </w:r>
+      <w:r>
+        <w:rPr>
+          <w:rStyle w:val="NormalTok"/>
+        </w:rPr>
+        <w:t xml:space="preserve">]] </w:t>
+      </w:r>
+      <w:r>
+        <w:rPr>
+          <w:rStyle w:val="SpecialCharTok"/>
+        </w:rPr>
+        <w:t xml:space="preserve">-</w:t>
+      </w:r>
+      <w:r>
+        <w:rPr>
+          <w:rStyle w:val="NormalTok"/>
+        </w:rPr>
+        <w:t xml:space="preserve"> </w:t>
+      </w:r>
+      <w:r>
+        <w:rPr>
+          <w:rStyle w:val="DecValTok"/>
+        </w:rPr>
+        <w:t xml:space="preserve">1</w:t>
+      </w:r>
+      <w:r>
+        <w:rPr>
+          <w:rStyle w:val="NormalTok"/>
+        </w:rPr>
+        <w:t xml:space="preserve">), ]),</w:t>
+      </w:r>
+      <w:r>
+        <w:br/>
+      </w:r>
+      <w:r>
+        <w:rPr>
+          <w:rStyle w:val="NormalTok"/>
+        </w:rPr>
+        <w:t xml:space="preserve">    bound_top </w:t>
+      </w:r>
+      <w:r>
+        <w:rPr>
+          <w:rStyle w:val="SpecialCharTok"/>
+        </w:rPr>
+        <w:t xml:space="preserve">-</w:t>
+      </w:r>
+      <w:r>
+        <w:rPr>
+          <w:rStyle w:val="NormalTok"/>
+        </w:rPr>
+        <w:t xml:space="preserve"> C_ias[parms[[</w:t>
+      </w:r>
+      <w:r>
+        <w:rPr>
+          <w:rStyle w:val="StringTok"/>
+        </w:rPr>
+        <w:t xml:space="preserve">"n_z"</w:t>
+      </w:r>
+      <w:r>
+        <w:rPr>
+          <w:rStyle w:val="NormalTok"/>
+        </w:rPr>
+        <w:t xml:space="preserve">]], ]</w:t>
+      </w:r>
+      <w:r>
+        <w:br/>
+      </w:r>
+      <w:r>
+        <w:rPr>
+          <w:rStyle w:val="NormalTok"/>
+        </w:rPr>
+        <w:t xml:space="preserve">  )</w:t>
+      </w:r>
+      <w:r>
+        <w:br/>
+      </w:r>
+      <w:r>
+        <w:rPr>
+          <w:rStyle w:val="NormalTok"/>
+        </w:rPr>
+        <w:t xml:space="preserve">  dC_ias </w:t>
+      </w:r>
+      <w:r>
+        <w:rPr>
+          <w:rStyle w:val="OtherTok"/>
+        </w:rPr>
+        <w:t xml:space="preserve">=</w:t>
+      </w:r>
+      <w:r>
+        <w:rPr>
+          <w:rStyle w:val="NormalTok"/>
+        </w:rPr>
+        <w:t xml:space="preserve"> dC_ias </w:t>
+      </w:r>
+      <w:r>
+        <w:rPr>
+          <w:rStyle w:val="SpecialCharTok"/>
+        </w:rPr>
+        <w:t xml:space="preserve">-</w:t>
+      </w:r>
+      <w:r>
+        <w:br/>
+      </w:r>
+      <w:r>
+        <w:rPr>
+          <w:rStyle w:val="NormalTok"/>
+        </w:rPr>
+        <w:t xml:space="preserve">    (Flux[</w:t>
+      </w:r>
+      <w:r>
+        <w:rPr>
+          <w:rStyle w:val="DecValTok"/>
+        </w:rPr>
+        <w:t xml:space="preserve">2</w:t>
+      </w:r>
+      <w:r>
+        <w:rPr>
+          <w:rStyle w:val="SpecialCharTok"/>
+        </w:rPr>
+        <w:t xml:space="preserve">:</w:t>
+      </w:r>
+      <w:r>
+        <w:rPr>
+          <w:rStyle w:val="NormalTok"/>
+        </w:rPr>
+        <w:t xml:space="preserve">(parms[[</w:t>
+      </w:r>
+      <w:r>
+        <w:rPr>
+          <w:rStyle w:val="StringTok"/>
+        </w:rPr>
+        <w:t xml:space="preserve">"n_z"</w:t>
+      </w:r>
+      <w:r>
+        <w:rPr>
+          <w:rStyle w:val="NormalTok"/>
+        </w:rPr>
+        <w:t xml:space="preserve">]] </w:t>
+      </w:r>
+      <w:r>
+        <w:rPr>
+          <w:rStyle w:val="SpecialCharTok"/>
+        </w:rPr>
+        <w:t xml:space="preserve">+</w:t>
+      </w:r>
+      <w:r>
+        <w:rPr>
+          <w:rStyle w:val="NormalTok"/>
+        </w:rPr>
+        <w:t xml:space="preserve"> </w:t>
+      </w:r>
+      <w:r>
+        <w:rPr>
+          <w:rStyle w:val="DecValTok"/>
+        </w:rPr>
+        <w:t xml:space="preserve">1</w:t>
+      </w:r>
+      <w:r>
+        <w:rPr>
+          <w:rStyle w:val="NormalTok"/>
+        </w:rPr>
+        <w:t xml:space="preserve">), ] </w:t>
+      </w:r>
+      <w:r>
+        <w:rPr>
+          <w:rStyle w:val="SpecialCharTok"/>
+        </w:rPr>
+        <w:t xml:space="preserve">-</w:t>
+      </w:r>
+      <w:r>
+        <w:rPr>
+          <w:rStyle w:val="NormalTok"/>
+        </w:rPr>
+        <w:t xml:space="preserve"> Flux[</w:t>
+      </w:r>
+      <w:r>
+        <w:rPr>
+          <w:rStyle w:val="DecValTok"/>
+        </w:rPr>
+        <w:t xml:space="preserve">1</w:t>
+      </w:r>
+      <w:r>
+        <w:rPr>
+          <w:rStyle w:val="SpecialCharTok"/>
+        </w:rPr>
+        <w:t xml:space="preserve">:</w:t>
+      </w:r>
+      <w:r>
+        <w:rPr>
+          <w:rStyle w:val="NormalTok"/>
+        </w:rPr>
+        <w:t xml:space="preserve">parms[[</w:t>
+      </w:r>
+      <w:r>
+        <w:rPr>
+          <w:rStyle w:val="StringTok"/>
+        </w:rPr>
+        <w:t xml:space="preserve">"n_z"</w:t>
+      </w:r>
+      <w:r>
+        <w:rPr>
+          <w:rStyle w:val="NormalTok"/>
+        </w:rPr>
+        <w:t xml:space="preserve">]], ]) </w:t>
+      </w:r>
+      <w:r>
+        <w:rPr>
+          <w:rStyle w:val="SpecialCharTok"/>
+        </w:rPr>
+        <w:t xml:space="preserve">/</w:t>
+      </w:r>
+      <w:r>
+        <w:rPr>
+          <w:rStyle w:val="NormalTok"/>
+        </w:rPr>
+        <w:t xml:space="preserve"> parms[[</w:t>
+      </w:r>
+      <w:r>
+        <w:rPr>
+          <w:rStyle w:val="StringTok"/>
+        </w:rPr>
+        <w:t xml:space="preserve">"t_elem"</w:t>
+      </w:r>
+      <w:r>
+        <w:rPr>
+          <w:rStyle w:val="NormalTok"/>
+        </w:rPr>
+        <w:t xml:space="preserve">]]</w:t>
+      </w:r>
+      <w:r>
+        <w:br/>
+      </w:r>
+      <w:r>
+        <w:br/>
+      </w:r>
+      <w:r>
+        <w:rPr>
+          <w:rStyle w:val="NormalTok"/>
+        </w:rPr>
+        <w:t xml:space="preserve">  </w:t>
+      </w:r>
+      <w:r>
+        <w:rPr>
+          <w:rStyle w:val="CommentTok"/>
+        </w:rPr>
+        <w:t xml:space="preserve"># diffusion in X-direction</w:t>
+      </w:r>
+      <w:r>
+        <w:br/>
+      </w:r>
+      <w:r>
+        <w:rPr>
+          <w:rStyle w:val="NormalTok"/>
+        </w:rPr>
+        <w:t xml:space="preserve">  Flux </w:t>
+      </w:r>
+      <w:r>
+        <w:rPr>
+          <w:rStyle w:val="OtherTok"/>
+        </w:rPr>
+        <w:t xml:space="preserve">=</w:t>
+      </w:r>
+      <w:r>
+        <w:rPr>
+          <w:rStyle w:val="NormalTok"/>
+        </w:rPr>
+        <w:t xml:space="preserve"> </w:t>
+      </w:r>
+      <w:r>
+        <w:rPr>
+          <w:rStyle w:val="SpecialCharTok"/>
+        </w:rPr>
+        <w:t xml:space="preserve">-</w:t>
+      </w:r>
+      <w:r>
+        <w:rPr>
+          <w:rStyle w:val="NormalTok"/>
+        </w:rPr>
+        <w:t xml:space="preserve">D_e </w:t>
+      </w:r>
+      <w:r>
+        <w:rPr>
+          <w:rStyle w:val="SpecialCharTok"/>
+        </w:rPr>
+        <w:t xml:space="preserve">/</w:t>
+      </w:r>
+      <w:r>
+        <w:rPr>
+          <w:rStyle w:val="NormalTok"/>
+        </w:rPr>
+        <w:t xml:space="preserve"> parms[[</w:t>
+      </w:r>
+      <w:r>
+        <w:rPr>
+          <w:rStyle w:val="StringTok"/>
+        </w:rPr>
+        <w:t xml:space="preserve">"t_elem"</w:t>
+      </w:r>
+      <w:r>
+        <w:rPr>
+          <w:rStyle w:val="NormalTok"/>
+        </w:rPr>
+        <w:t xml:space="preserve">]] </w:t>
+      </w:r>
+      <w:r>
+        <w:rPr>
+          <w:rStyle w:val="SpecialCharTok"/>
+        </w:rPr>
+        <w:t xml:space="preserve">*</w:t>
+      </w:r>
+      <w:r>
+        <w:rPr>
+          <w:rStyle w:val="NormalTok"/>
+        </w:rPr>
+        <w:t xml:space="preserve"> </w:t>
+      </w:r>
+      <w:r>
+        <w:rPr>
+          <w:rStyle w:val="FunctionTok"/>
+        </w:rPr>
+        <w:t xml:space="preserve">cbind</w:t>
+      </w:r>
+      <w:r>
+        <w:rPr>
+          <w:rStyle w:val="NormalTok"/>
+        </w:rPr>
+        <w:t xml:space="preserve">(</w:t>
+      </w:r>
+      <w:r>
+        <w:br/>
+      </w:r>
+      <w:r>
+        <w:rPr>
+          <w:rStyle w:val="NormalTok"/>
+        </w:rPr>
+        <w:t xml:space="preserve">    C_ias[, </w:t>
+      </w:r>
+      <w:r>
+        <w:rPr>
+          <w:rStyle w:val="DecValTok"/>
+        </w:rPr>
+        <w:t xml:space="preserve">1</w:t>
+      </w:r>
+      <w:r>
+        <w:rPr>
+          <w:rStyle w:val="NormalTok"/>
+        </w:rPr>
+        <w:t xml:space="preserve">] </w:t>
+      </w:r>
+      <w:r>
+        <w:rPr>
+          <w:rStyle w:val="SpecialCharTok"/>
+        </w:rPr>
+        <w:t xml:space="preserve">-</w:t>
+      </w:r>
+      <w:r>
+        <w:rPr>
+          <w:rStyle w:val="NormalTok"/>
+        </w:rPr>
+        <w:t xml:space="preserve"> bound_left,</w:t>
+      </w:r>
+      <w:r>
+        <w:br/>
+      </w:r>
+      <w:r>
+        <w:rPr>
+          <w:rStyle w:val="NormalTok"/>
+        </w:rPr>
+        <w:t xml:space="preserve">    (C_ias[, </w:t>
+      </w:r>
+      <w:r>
+        <w:rPr>
+          <w:rStyle w:val="DecValTok"/>
+        </w:rPr>
+        <w:t xml:space="preserve">2</w:t>
+      </w:r>
+      <w:r>
+        <w:rPr>
+          <w:rStyle w:val="SpecialCharTok"/>
+        </w:rPr>
+        <w:t xml:space="preserve">:</w:t>
+      </w:r>
+      <w:r>
+        <w:rPr>
+          <w:rStyle w:val="NormalTok"/>
+        </w:rPr>
+        <w:t xml:space="preserve">parms[[</w:t>
+      </w:r>
+      <w:r>
+        <w:rPr>
+          <w:rStyle w:val="StringTok"/>
+        </w:rPr>
+        <w:t xml:space="preserve">"n_x"</w:t>
+      </w:r>
+      <w:r>
+        <w:rPr>
+          <w:rStyle w:val="NormalTok"/>
+        </w:rPr>
+        <w:t xml:space="preserve">]]] </w:t>
+      </w:r>
+      <w:r>
+        <w:rPr>
+          <w:rStyle w:val="SpecialCharTok"/>
+        </w:rPr>
+        <w:t xml:space="preserve">-</w:t>
+      </w:r>
+      <w:r>
+        <w:rPr>
+          <w:rStyle w:val="NormalTok"/>
+        </w:rPr>
+        <w:t xml:space="preserve"> C_ias[, </w:t>
+      </w:r>
+      <w:r>
+        <w:rPr>
+          <w:rStyle w:val="DecValTok"/>
+        </w:rPr>
+        <w:t xml:space="preserve">1</w:t>
+      </w:r>
+      <w:r>
+        <w:rPr>
+          <w:rStyle w:val="SpecialCharTok"/>
+        </w:rPr>
+        <w:t xml:space="preserve">:</w:t>
+      </w:r>
+      <w:r>
+        <w:rPr>
+          <w:rStyle w:val="NormalTok"/>
+        </w:rPr>
+        <w:t xml:space="preserve">(parms[[</w:t>
+      </w:r>
+      <w:r>
+        <w:rPr>
+          <w:rStyle w:val="StringTok"/>
+        </w:rPr>
+        <w:t xml:space="preserve">"n_x"</w:t>
+      </w:r>
+      <w:r>
+        <w:rPr>
+          <w:rStyle w:val="NormalTok"/>
+        </w:rPr>
+        <w:t xml:space="preserve">]] </w:t>
+      </w:r>
+      <w:r>
+        <w:rPr>
+          <w:rStyle w:val="SpecialCharTok"/>
+        </w:rPr>
+        <w:t xml:space="preserve">-</w:t>
+      </w:r>
+      <w:r>
+        <w:rPr>
+          <w:rStyle w:val="NormalTok"/>
+        </w:rPr>
+        <w:t xml:space="preserve"> </w:t>
+      </w:r>
+      <w:r>
+        <w:rPr>
+          <w:rStyle w:val="DecValTok"/>
+        </w:rPr>
+        <w:t xml:space="preserve">1</w:t>
+      </w:r>
+      <w:r>
+        <w:rPr>
+          <w:rStyle w:val="NormalTok"/>
+        </w:rPr>
+        <w:t xml:space="preserve">)]),</w:t>
+      </w:r>
+      <w:r>
+        <w:br/>
+      </w:r>
+      <w:r>
+        <w:rPr>
+          <w:rStyle w:val="NormalTok"/>
+        </w:rPr>
+        <w:t xml:space="preserve">    bound_right </w:t>
+      </w:r>
+      <w:r>
+        <w:rPr>
+          <w:rStyle w:val="SpecialCharTok"/>
+        </w:rPr>
+        <w:t xml:space="preserve">-</w:t>
+      </w:r>
+      <w:r>
+        <w:rPr>
+          <w:rStyle w:val="NormalTok"/>
+        </w:rPr>
+        <w:t xml:space="preserve"> C_ias[, parms[[</w:t>
+      </w:r>
+      <w:r>
+        <w:rPr>
+          <w:rStyle w:val="StringTok"/>
+        </w:rPr>
+        <w:t xml:space="preserve">"n_x"</w:t>
+      </w:r>
+      <w:r>
+        <w:rPr>
+          <w:rStyle w:val="NormalTok"/>
+        </w:rPr>
+        <w:t xml:space="preserve">]]]</w:t>
+      </w:r>
+      <w:r>
+        <w:br/>
+      </w:r>
+      <w:r>
+        <w:rPr>
+          <w:rStyle w:val="NormalTok"/>
+        </w:rPr>
+        <w:t xml:space="preserve">  )</w:t>
+      </w:r>
+      <w:r>
+        <w:br/>
+      </w:r>
+      <w:r>
+        <w:rPr>
+          <w:rStyle w:val="NormalTok"/>
+        </w:rPr>
+        <w:t xml:space="preserve">  dC_ias </w:t>
+      </w:r>
+      <w:r>
+        <w:rPr>
+          <w:rStyle w:val="OtherTok"/>
+        </w:rPr>
+        <w:t xml:space="preserve">=</w:t>
+      </w:r>
+      <w:r>
+        <w:rPr>
+          <w:rStyle w:val="NormalTok"/>
+        </w:rPr>
+        <w:t xml:space="preserve"> dC_ias </w:t>
+      </w:r>
+      <w:r>
+        <w:rPr>
+          <w:rStyle w:val="SpecialCharTok"/>
+        </w:rPr>
+        <w:t xml:space="preserve">-</w:t>
+      </w:r>
+      <w:r>
+        <w:br/>
+      </w:r>
+      <w:r>
+        <w:rPr>
+          <w:rStyle w:val="NormalTok"/>
+        </w:rPr>
+        <w:t xml:space="preserve">    (Flux[, </w:t>
+      </w:r>
+      <w:r>
+        <w:rPr>
+          <w:rStyle w:val="DecValTok"/>
+        </w:rPr>
+        <w:t xml:space="preserve">2</w:t>
+      </w:r>
+      <w:r>
+        <w:rPr>
+          <w:rStyle w:val="SpecialCharTok"/>
+        </w:rPr>
+        <w:t xml:space="preserve">:</w:t>
+      </w:r>
+      <w:r>
+        <w:rPr>
+          <w:rStyle w:val="NormalTok"/>
+        </w:rPr>
+        <w:t xml:space="preserve">(parms[[</w:t>
+      </w:r>
+      <w:r>
+        <w:rPr>
+          <w:rStyle w:val="StringTok"/>
+        </w:rPr>
+        <w:t xml:space="preserve">"n_x"</w:t>
+      </w:r>
+      <w:r>
+        <w:rPr>
+          <w:rStyle w:val="NormalTok"/>
+        </w:rPr>
+        <w:t xml:space="preserve">]] </w:t>
+      </w:r>
+      <w:r>
+        <w:rPr>
+          <w:rStyle w:val="SpecialCharTok"/>
+        </w:rPr>
+        <w:t xml:space="preserve">+</w:t>
+      </w:r>
+      <w:r>
+        <w:rPr>
+          <w:rStyle w:val="NormalTok"/>
+        </w:rPr>
+        <w:t xml:space="preserve"> </w:t>
+      </w:r>
+      <w:r>
+        <w:rPr>
+          <w:rStyle w:val="DecValTok"/>
+        </w:rPr>
+        <w:t xml:space="preserve">1</w:t>
+      </w:r>
+      <w:r>
+        <w:rPr>
+          <w:rStyle w:val="NormalTok"/>
+        </w:rPr>
+        <w:t xml:space="preserve">)] </w:t>
+      </w:r>
+      <w:r>
+        <w:rPr>
+          <w:rStyle w:val="SpecialCharTok"/>
+        </w:rPr>
+        <w:t xml:space="preserve">-</w:t>
+      </w:r>
+      <w:r>
+        <w:rPr>
+          <w:rStyle w:val="NormalTok"/>
+        </w:rPr>
+        <w:t xml:space="preserve"> Flux[, </w:t>
+      </w:r>
+      <w:r>
+        <w:rPr>
+          <w:rStyle w:val="DecValTok"/>
+        </w:rPr>
+        <w:t xml:space="preserve">1</w:t>
+      </w:r>
+      <w:r>
+        <w:rPr>
+          <w:rStyle w:val="SpecialCharTok"/>
+        </w:rPr>
+        <w:t xml:space="preserve">:</w:t>
+      </w:r>
+      <w:r>
+        <w:rPr>
+          <w:rStyle w:val="NormalTok"/>
+        </w:rPr>
+        <w:t xml:space="preserve">parms[[</w:t>
+      </w:r>
+      <w:r>
+        <w:rPr>
+          <w:rStyle w:val="StringTok"/>
+        </w:rPr>
+        <w:t xml:space="preserve">"n_x"</w:t>
+      </w:r>
+      <w:r>
+        <w:rPr>
+          <w:rStyle w:val="NormalTok"/>
+        </w:rPr>
+        <w:t xml:space="preserve">]]]) </w:t>
+      </w:r>
+      <w:r>
+        <w:rPr>
+          <w:rStyle w:val="SpecialCharTok"/>
+        </w:rPr>
+        <w:t xml:space="preserve">/</w:t>
+      </w:r>
+      <w:r>
+        <w:br/>
+      </w:r>
+      <w:r>
+        <w:rPr>
+          <w:rStyle w:val="NormalTok"/>
+        </w:rPr>
+        <w:t xml:space="preserve">    parms[[</w:t>
+      </w:r>
+      <w:r>
+        <w:rPr>
+          <w:rStyle w:val="StringTok"/>
+        </w:rPr>
+        <w:t xml:space="preserve">"t_elem"</w:t>
+      </w:r>
+      <w:r>
+        <w:rPr>
+          <w:rStyle w:val="NormalTok"/>
+        </w:rPr>
+        <w:t xml:space="preserve">]]</w:t>
+      </w:r>
+      <w:r>
+        <w:br/>
+      </w:r>
+      <w:r>
+        <w:br/>
+      </w:r>
+      <w:r>
+        <w:rPr>
+          <w:rStyle w:val="NormalTok"/>
+        </w:rPr>
+        <w:t xml:space="preserve">  dC_ias </w:t>
+      </w:r>
+      <w:r>
+        <w:rPr>
+          <w:rStyle w:val="OtherTok"/>
+        </w:rPr>
+        <w:t xml:space="preserve">=</w:t>
+      </w:r>
+      <w:r>
+        <w:rPr>
+          <w:rStyle w:val="NormalTok"/>
+        </w:rPr>
+        <w:t xml:space="preserve"> dC_ias </w:t>
+      </w:r>
+      <w:r>
+        <w:rPr>
+          <w:rStyle w:val="SpecialCharTok"/>
+        </w:rPr>
+        <w:t xml:space="preserve">+</w:t>
+      </w:r>
+      <w:r>
+        <w:rPr>
+          <w:rStyle w:val="NormalTok"/>
+        </w:rPr>
+        <w:t xml:space="preserve"> parms[[</w:t>
+      </w:r>
+      <w:r>
+        <w:rPr>
+          <w:rStyle w:val="StringTok"/>
+        </w:rPr>
+        <w:t xml:space="preserve">"g_liq"</w:t>
+      </w:r>
+      <w:r>
+        <w:rPr>
+          <w:rStyle w:val="NormalTok"/>
+        </w:rPr>
+        <w:t xml:space="preserve">]] </w:t>
+      </w:r>
+      <w:r>
+        <w:rPr>
+          <w:rStyle w:val="SpecialCharTok"/>
+        </w:rPr>
+        <w:t xml:space="preserve">*</w:t>
+      </w:r>
+      <w:r>
+        <w:rPr>
+          <w:rStyle w:val="NormalTok"/>
+        </w:rPr>
+        <w:t xml:space="preserve"> (C_liq </w:t>
+      </w:r>
+      <w:r>
+        <w:rPr>
+          <w:rStyle w:val="SpecialCharTok"/>
+        </w:rPr>
+        <w:t xml:space="preserve">-</w:t>
+      </w:r>
+      <w:r>
+        <w:rPr>
+          <w:rStyle w:val="NormalTok"/>
+        </w:rPr>
+        <w:t xml:space="preserve"> C_ias) </w:t>
+      </w:r>
+      <w:r>
+        <w:rPr>
+          <w:rStyle w:val="SpecialCharTok"/>
+        </w:rPr>
+        <w:t xml:space="preserve">/</w:t>
+      </w:r>
+      <w:r>
+        <w:br/>
+      </w:r>
+      <w:r>
+        <w:rPr>
+          <w:rStyle w:val="NormalTok"/>
+        </w:rPr>
+        <w:t xml:space="preserve">    (parms[[</w:t>
+      </w:r>
+      <w:r>
+        <w:rPr>
+          <w:rStyle w:val="StringTok"/>
+        </w:rPr>
+        <w:t xml:space="preserve">"T_leaf"</w:t>
+      </w:r>
+      <w:r>
+        <w:rPr>
+          <w:rStyle w:val="NormalTok"/>
+        </w:rPr>
+        <w:t xml:space="preserve">]] </w:t>
+      </w:r>
+      <w:r>
+        <w:rPr>
+          <w:rStyle w:val="SpecialCharTok"/>
+        </w:rPr>
+        <w:t xml:space="preserve">/</w:t>
+      </w:r>
+      <w:r>
+        <w:rPr>
+          <w:rStyle w:val="NormalTok"/>
+        </w:rPr>
+        <w:t xml:space="preserve"> parms[[</w:t>
+      </w:r>
+      <w:r>
+        <w:rPr>
+          <w:rStyle w:val="StringTok"/>
+        </w:rPr>
+        <w:t xml:space="preserve">"S_m"</w:t>
+      </w:r>
+      <w:r>
+        <w:rPr>
+          <w:rStyle w:val="NormalTok"/>
+        </w:rPr>
+        <w:t xml:space="preserve">]])</w:t>
+      </w:r>
+      <w:r>
+        <w:br/>
+      </w:r>
+      <w:r>
+        <w:br/>
+      </w:r>
+      <w:r>
+        <w:rPr>
+          <w:rStyle w:val="NormalTok"/>
+        </w:rPr>
+        <w:t xml:space="preserve">  </w:t>
+      </w:r>
+      <w:r>
+        <w:rPr>
+          <w:rStyle w:val="CommentTok"/>
+        </w:rPr>
         <w:t xml:space="preserve"># CARBOXYLATION AND RESPIRATION ----</w:t>
       </w:r>
       <w:r>
@@ -7738,22 +9088,7 @@
         <w:rPr>
           <w:rStyle w:val="NormalTok"/>
         </w:rPr>
-        <w:t xml:space="preserve">  </w:t>
-      </w:r>
-      <w:r>
-        <w:rPr>
-          <w:rStyle w:val="CommentTok"/>
-        </w:rPr>
-        <w:t xml:space="preserve"># FLUX ----</w:t>
-      </w:r>
-      <w:r>
-        <w:br/>
-      </w:r>
-      <w:r>
-        <w:rPr>
-          <w:rStyle w:val="NormalTok"/>
-        </w:rPr>
-        <w:t xml:space="preserve">  D_e </w:t>
+        <w:t xml:space="preserve">  dC_liq </w:t>
       </w:r>
       <w:r>
         <w:rPr>
@@ -7765,13 +9100,175 @@
         <w:rPr>
           <w:rStyle w:val="NormalTok"/>
         </w:rPr>
+        <w:t xml:space="preserve"> dC_liq </w:t>
+      </w:r>
+      <w:r>
+        <w:rPr>
+          <w:rStyle w:val="SpecialCharTok"/>
+        </w:rPr>
+        <w:t xml:space="preserve">+</w:t>
+      </w:r>
+      <w:r>
+        <w:br/>
+      </w:r>
+      <w:r>
+        <w:rPr>
+          <w:rStyle w:val="NormalTok"/>
+        </w:rPr>
+        <w:t xml:space="preserve">    parms[[</w:t>
+      </w:r>
+      <w:r>
+        <w:rPr>
+          <w:rStyle w:val="StringTok"/>
+        </w:rPr>
+        <w:t xml:space="preserve">"g_liq"</w:t>
+      </w:r>
+      <w:r>
+        <w:rPr>
+          <w:rStyle w:val="NormalTok"/>
+        </w:rPr>
+        <w:t xml:space="preserve">]] </w:t>
+      </w:r>
+      <w:r>
+        <w:rPr>
+          <w:rStyle w:val="SpecialCharTok"/>
+        </w:rPr>
+        <w:t xml:space="preserve">*</w:t>
+      </w:r>
+      <w:r>
+        <w:rPr>
+          <w:rStyle w:val="NormalTok"/>
+        </w:rPr>
+        <w:t xml:space="preserve"> (C_ias </w:t>
+      </w:r>
+      <w:r>
+        <w:rPr>
+          <w:rStyle w:val="SpecialCharTok"/>
+        </w:rPr>
+        <w:t xml:space="preserve">-</w:t>
+      </w:r>
+      <w:r>
+        <w:rPr>
+          <w:rStyle w:val="NormalTok"/>
+        </w:rPr>
+        <w:t xml:space="preserve"> C_liq) </w:t>
+      </w:r>
+      <w:r>
+        <w:rPr>
+          <w:rStyle w:val="SpecialCharTok"/>
+        </w:rPr>
+        <w:t xml:space="preserve">/</w:t>
+      </w:r>
+      <w:r>
+        <w:rPr>
+          <w:rStyle w:val="NormalTok"/>
+        </w:rPr>
+        <w:t xml:space="preserve"> (parms[[</w:t>
+      </w:r>
+      <w:r>
+        <w:rPr>
+          <w:rStyle w:val="StringTok"/>
+        </w:rPr>
+        <w:t xml:space="preserve">"T_leaf"</w:t>
+      </w:r>
+      <w:r>
+        <w:rPr>
+          <w:rStyle w:val="NormalTok"/>
+        </w:rPr>
+        <w:t xml:space="preserve">]] </w:t>
+      </w:r>
+      <w:r>
+        <w:rPr>
+          <w:rStyle w:val="SpecialCharTok"/>
+        </w:rPr>
+        <w:t xml:space="preserve">/</w:t>
+      </w:r>
+      <w:r>
+        <w:rPr>
+          <w:rStyle w:val="NormalTok"/>
+        </w:rPr>
         <w:t xml:space="preserve"> parms[[</w:t>
       </w:r>
       <w:r>
         <w:rPr>
           <w:rStyle w:val="StringTok"/>
         </w:rPr>
-        <w:t xml:space="preserve">"D_c"</w:t>
+        <w:t xml:space="preserve">"S_m"</w:t>
+      </w:r>
+      <w:r>
+        <w:rPr>
+          <w:rStyle w:val="NormalTok"/>
+        </w:rPr>
+        <w:t xml:space="preserve">]]) </w:t>
+      </w:r>
+      <w:r>
+        <w:rPr>
+          <w:rStyle w:val="SpecialCharTok"/>
+        </w:rPr>
+        <w:t xml:space="preserve">+</w:t>
+      </w:r>
+      <w:r>
+        <w:br/>
+      </w:r>
+      <w:r>
+        <w:rPr>
+          <w:rStyle w:val="NormalTok"/>
+        </w:rPr>
+        <w:t xml:space="preserve">    (</w:t>
+      </w:r>
+      <w:r>
+        <w:rPr>
+          <w:rStyle w:val="SpecialCharTok"/>
+        </w:rPr>
+        <w:t xml:space="preserve">-</w:t>
+      </w:r>
+      <w:r>
+        <w:rPr>
+          <w:rStyle w:val="NormalTok"/>
+        </w:rPr>
+        <w:t xml:space="preserve">r_c </w:t>
+      </w:r>
+      <w:r>
+        <w:rPr>
+          <w:rStyle w:val="SpecialCharTok"/>
+        </w:rPr>
+        <w:t xml:space="preserve">+</w:t>
+      </w:r>
+      <w:r>
+        <w:rPr>
+          <w:rStyle w:val="NormalTok"/>
+        </w:rPr>
+        <w:t xml:space="preserve"> r_p </w:t>
+      </w:r>
+      <w:r>
+        <w:rPr>
+          <w:rStyle w:val="SpecialCharTok"/>
+        </w:rPr>
+        <w:t xml:space="preserve">+</w:t>
+      </w:r>
+      <w:r>
+        <w:rPr>
+          <w:rStyle w:val="NormalTok"/>
+        </w:rPr>
+        <w:t xml:space="preserve"> r_d) </w:t>
+      </w:r>
+      <w:r>
+        <w:rPr>
+          <w:rStyle w:val="SpecialCharTok"/>
+        </w:rPr>
+        <w:t xml:space="preserve">*</w:t>
+      </w:r>
+      <w:r>
+        <w:rPr>
+          <w:rStyle w:val="NormalTok"/>
+        </w:rPr>
+        <w:t xml:space="preserve"> (parms[[</w:t>
+      </w:r>
+      <w:r>
+        <w:rPr>
+          <w:rStyle w:val="StringTok"/>
+        </w:rPr>
+        <w:t xml:space="preserve">"S_m"</w:t>
       </w:r>
       <w:r>
         <w:rPr>
@@ -7783,7 +9280,7 @@
         <w:rPr>
           <w:rStyle w:val="SpecialCharTok"/>
         </w:rPr>
-        <w:t xml:space="preserve">*</w:t>
+        <w:t xml:space="preserve">/</w:t>
       </w:r>
       <w:r>
         <w:rPr>
@@ -7795,1561 +9292,13 @@
         <w:rPr>
           <w:rStyle w:val="StringTok"/>
         </w:rPr>
-        <w:t xml:space="preserve">"phi"</w:t>
-      </w:r>
-      <w:r>
-        <w:rPr>
-          <w:rStyle w:val="NormalTok"/>
-        </w:rPr>
-        <w:t xml:space="preserve">]] </w:t>
-      </w:r>
-      <w:r>
-        <w:rPr>
-          <w:rStyle w:val="SpecialCharTok"/>
-        </w:rPr>
-        <w:t xml:space="preserve">/</w:t>
-      </w:r>
-      <w:r>
-        <w:rPr>
-          <w:rStyle w:val="NormalTok"/>
-        </w:rPr>
-        <w:t xml:space="preserve"> parms[[</w:t>
-      </w:r>
-      <w:r>
-        <w:rPr>
-          <w:rStyle w:val="StringTok"/>
-        </w:rPr>
-        <w:t xml:space="preserve">"tau"</w:t>
-      </w:r>
-      <w:r>
-        <w:rPr>
-          <w:rStyle w:val="NormalTok"/>
-        </w:rPr>
-        <w:t xml:space="preserve">]]</w:t>
-      </w:r>
-      <w:r>
-        <w:br/>
-      </w:r>
-      <w:r>
-        <w:br/>
-      </w:r>
-      <w:r>
-        <w:rPr>
-          <w:rStyle w:val="NormalTok"/>
-        </w:rPr>
-        <w:t xml:space="preserve">  </w:t>
-      </w:r>
-      <w:r>
-        <w:rPr>
-          <w:rStyle w:val="CommentTok"/>
-        </w:rPr>
-        <w:t xml:space="preserve"># Boundary conditions</w:t>
-      </w:r>
-      <w:r>
-        <w:br/>
-      </w:r>
-      <w:r>
-        <w:rPr>
-          <w:rStyle w:val="NormalTok"/>
-        </w:rPr>
-        <w:t xml:space="preserve">  bound_bottom </w:t>
-      </w:r>
-      <w:r>
-        <w:rPr>
-          <w:rStyle w:val="OtherTok"/>
-        </w:rPr>
-        <w:t xml:space="preserve">=</w:t>
-      </w:r>
-      <w:r>
-        <w:rPr>
-          <w:rStyle w:val="NormalTok"/>
-        </w:rPr>
-        <w:t xml:space="preserve"> C_ias[</w:t>
-      </w:r>
-      <w:r>
-        <w:rPr>
-          <w:rStyle w:val="DecValTok"/>
-        </w:rPr>
-        <w:t xml:space="preserve">1</w:t>
-      </w:r>
-      <w:r>
-        <w:rPr>
-          <w:rStyle w:val="NormalTok"/>
-        </w:rPr>
-        <w:t xml:space="preserve">,]</w:t>
-      </w:r>
-      <w:r>
-        <w:br/>
-      </w:r>
-      <w:r>
-        <w:rPr>
-          <w:rStyle w:val="NormalTok"/>
-        </w:rPr>
-        <w:t xml:space="preserve">  bound_top </w:t>
-      </w:r>
-      <w:r>
-        <w:rPr>
-          <w:rStyle w:val="OtherTok"/>
-        </w:rPr>
-        <w:t xml:space="preserve">=</w:t>
-      </w:r>
-      <w:r>
-        <w:rPr>
-          <w:rStyle w:val="NormalTok"/>
-        </w:rPr>
-        <w:t xml:space="preserve"> C_ias[parms[[</w:t>
-      </w:r>
-      <w:r>
-        <w:rPr>
-          <w:rStyle w:val="StringTok"/>
-        </w:rPr>
-        <w:t xml:space="preserve">"n_z"</w:t>
-      </w:r>
-      <w:r>
-        <w:rPr>
-          <w:rStyle w:val="NormalTok"/>
-        </w:rPr>
-        <w:t xml:space="preserve">]],]</w:t>
-      </w:r>
-      <w:r>
-        <w:br/>
-      </w:r>
-      <w:r>
-        <w:rPr>
-          <w:rStyle w:val="NormalTok"/>
-        </w:rPr>
-        <w:t xml:space="preserve">  bound_left </w:t>
-      </w:r>
-      <w:r>
-        <w:rPr>
-          <w:rStyle w:val="OtherTok"/>
-        </w:rPr>
-        <w:t xml:space="preserve">=</w:t>
-      </w:r>
-      <w:r>
-        <w:rPr>
-          <w:rStyle w:val="NormalTok"/>
-        </w:rPr>
-        <w:t xml:space="preserve"> C_ias[,</w:t>
-      </w:r>
-      <w:r>
-        <w:rPr>
-          <w:rStyle w:val="DecValTok"/>
-        </w:rPr>
-        <w:t xml:space="preserve">1</w:t>
-      </w:r>
-      <w:r>
-        <w:rPr>
-          <w:rStyle w:val="NormalTok"/>
-        </w:rPr>
-        <w:t xml:space="preserve">]</w:t>
-      </w:r>
-      <w:r>
-        <w:br/>
-      </w:r>
-      <w:r>
-        <w:rPr>
-          <w:rStyle w:val="NormalTok"/>
-        </w:rPr>
-        <w:t xml:space="preserve">  bound_right </w:t>
-      </w:r>
-      <w:r>
-        <w:rPr>
-          <w:rStyle w:val="OtherTok"/>
-        </w:rPr>
-        <w:t xml:space="preserve">=</w:t>
-      </w:r>
-      <w:r>
-        <w:rPr>
-          <w:rStyle w:val="NormalTok"/>
-        </w:rPr>
-        <w:t xml:space="preserve"> C_ias[, parms[[</w:t>
-      </w:r>
-      <w:r>
-        <w:rPr>
-          <w:rStyle w:val="StringTok"/>
-        </w:rPr>
-        <w:t xml:space="preserve">"n_x"</w:t>
-      </w:r>
-      <w:r>
-        <w:rPr>
-          <w:rStyle w:val="NormalTok"/>
-        </w:rPr>
-        <w:t xml:space="preserve">]]]</w:t>
-      </w:r>
-      <w:r>
-        <w:br/>
-      </w:r>
-      <w:r>
-        <w:rPr>
-          <w:rStyle w:val="NormalTok"/>
-        </w:rPr>
-        <w:t xml:space="preserve">  bound_top[</w:t>
-      </w:r>
-      <w:r>
-        <w:rPr>
-          <w:rStyle w:val="DecValTok"/>
-        </w:rPr>
-        <w:t xml:space="preserve">1</w:t>
-      </w:r>
-      <w:r>
-        <w:rPr>
-          <w:rStyle w:val="NormalTok"/>
-        </w:rPr>
-        <w:t xml:space="preserve">] </w:t>
-      </w:r>
-      <w:r>
-        <w:rPr>
-          <w:rStyle w:val="OtherTok"/>
-        </w:rPr>
-        <w:t xml:space="preserve">=</w:t>
-      </w:r>
-      <w:r>
-        <w:rPr>
-          <w:rStyle w:val="NormalTok"/>
-        </w:rPr>
-        <w:t xml:space="preserve"> parms[[</w:t>
-      </w:r>
-      <w:r>
-        <w:rPr>
-          <w:rStyle w:val="StringTok"/>
-        </w:rPr>
-        <w:t xml:space="preserve">"C_stom"</w:t>
-      </w:r>
-      <w:r>
-        <w:rPr>
-          <w:rStyle w:val="NormalTok"/>
-        </w:rPr>
-        <w:t xml:space="preserve">]]</w:t>
-      </w:r>
-      <w:r>
-        <w:br/>
-      </w:r>
-      <w:r>
-        <w:rPr>
-          <w:rStyle w:val="NormalTok"/>
-        </w:rPr>
-        <w:t xml:space="preserve">  bound_bottom[parms[[</w:t>
-      </w:r>
-      <w:r>
-        <w:rPr>
-          <w:rStyle w:val="StringTok"/>
-        </w:rPr>
-        <w:t xml:space="preserve">"n_x"</w:t>
-      </w:r>
-      <w:r>
-        <w:rPr>
-          <w:rStyle w:val="NormalTok"/>
-        </w:rPr>
-        <w:t xml:space="preserve">]]] </w:t>
-      </w:r>
-      <w:r>
-        <w:rPr>
-          <w:rStyle w:val="OtherTok"/>
-        </w:rPr>
-        <w:t xml:space="preserve">=</w:t>
-      </w:r>
-      <w:r>
-        <w:rPr>
-          <w:rStyle w:val="NormalTok"/>
-        </w:rPr>
-        <w:t xml:space="preserve"> parms[[</w:t>
-      </w:r>
-      <w:r>
-        <w:rPr>
-          <w:rStyle w:val="StringTok"/>
-        </w:rPr>
-        <w:t xml:space="preserve">"C_stom"</w:t>
-      </w:r>
-      <w:r>
-        <w:rPr>
-          <w:rStyle w:val="NormalTok"/>
-        </w:rPr>
-        <w:t xml:space="preserve">]]</w:t>
-      </w:r>
-      <w:r>
-        <w:br/>
-      </w:r>
-      <w:r>
-        <w:rPr>
-          <w:rStyle w:val="NormalTok"/>
-        </w:rPr>
-        <w:t xml:space="preserve">  </w:t>
-      </w:r>
-      <w:r>
-        <w:rPr>
-          <w:rStyle w:val="CommentTok"/>
-        </w:rPr>
-        <w:t xml:space="preserve"># bound_bottom[1] = parms[["C_stom"]]</w:t>
-      </w:r>
-      <w:r>
-        <w:br/>
-      </w:r>
-      <w:r>
-        <w:br/>
-      </w:r>
-      <w:r>
-        <w:rPr>
-          <w:rStyle w:val="NormalTok"/>
-        </w:rPr>
-        <w:t xml:space="preserve">  </w:t>
-      </w:r>
-      <w:r>
-        <w:rPr>
-          <w:rStyle w:val="CommentTok"/>
-        </w:rPr>
-        <w:t xml:space="preserve"># diffusion in Z-direction</w:t>
-      </w:r>
-      <w:r>
-        <w:br/>
-      </w:r>
-      <w:r>
-        <w:rPr>
-          <w:rStyle w:val="NormalTok"/>
-        </w:rPr>
-        <w:t xml:space="preserve">  Flux </w:t>
-      </w:r>
-      <w:r>
-        <w:rPr>
-          <w:rStyle w:val="OtherTok"/>
-        </w:rPr>
-        <w:t xml:space="preserve">=</w:t>
-      </w:r>
-      <w:r>
-        <w:rPr>
-          <w:rStyle w:val="NormalTok"/>
-        </w:rPr>
-        <w:t xml:space="preserve"> </w:t>
-      </w:r>
-      <w:r>
-        <w:rPr>
-          <w:rStyle w:val="SpecialCharTok"/>
-        </w:rPr>
-        <w:t xml:space="preserve">-</w:t>
-      </w:r>
-      <w:r>
-        <w:rPr>
-          <w:rStyle w:val="NormalTok"/>
-        </w:rPr>
-        <w:t xml:space="preserve">D_e </w:t>
-      </w:r>
-      <w:r>
-        <w:rPr>
-          <w:rStyle w:val="SpecialCharTok"/>
-        </w:rPr>
-        <w:t xml:space="preserve">/</w:t>
-      </w:r>
-      <w:r>
-        <w:rPr>
-          <w:rStyle w:val="NormalTok"/>
-        </w:rPr>
-        <w:t xml:space="preserve"> parms[[</w:t>
-      </w:r>
-      <w:r>
-        <w:rPr>
-          <w:rStyle w:val="StringTok"/>
-        </w:rPr>
-        <w:t xml:space="preserve">"t_elem"</w:t>
-      </w:r>
-      <w:r>
-        <w:rPr>
-          <w:rStyle w:val="NormalTok"/>
-        </w:rPr>
-        <w:t xml:space="preserve">]] </w:t>
-      </w:r>
-      <w:r>
-        <w:rPr>
-          <w:rStyle w:val="SpecialCharTok"/>
-        </w:rPr>
-        <w:t xml:space="preserve">*</w:t>
-      </w:r>
-      <w:r>
-        <w:rPr>
-          <w:rStyle w:val="NormalTok"/>
-        </w:rPr>
-        <w:t xml:space="preserve"> </w:t>
-      </w:r>
-      <w:r>
-        <w:rPr>
-          <w:rStyle w:val="FunctionTok"/>
-        </w:rPr>
-        <w:t xml:space="preserve">rbind</w:t>
-      </w:r>
-      <w:r>
-        <w:rPr>
-          <w:rStyle w:val="NormalTok"/>
-        </w:rPr>
-        <w:t xml:space="preserve">(</w:t>
-      </w:r>
-      <w:r>
-        <w:br/>
-      </w:r>
-      <w:r>
-        <w:rPr>
-          <w:rStyle w:val="NormalTok"/>
-        </w:rPr>
-        <w:t xml:space="preserve">    C_ias[</w:t>
-      </w:r>
-      <w:r>
-        <w:rPr>
-          <w:rStyle w:val="DecValTok"/>
-        </w:rPr>
-        <w:t xml:space="preserve">1</w:t>
-      </w:r>
-      <w:r>
-        <w:rPr>
-          <w:rStyle w:val="NormalTok"/>
-        </w:rPr>
-        <w:t xml:space="preserve">, ] </w:t>
-      </w:r>
-      <w:r>
-        <w:rPr>
-          <w:rStyle w:val="SpecialCharTok"/>
-        </w:rPr>
-        <w:t xml:space="preserve">-</w:t>
-      </w:r>
-      <w:r>
-        <w:rPr>
-          <w:rStyle w:val="NormalTok"/>
-        </w:rPr>
-        <w:t xml:space="preserve"> bound_bottom,</w:t>
-      </w:r>
-      <w:r>
-        <w:br/>
-      </w:r>
-      <w:r>
-        <w:rPr>
-          <w:rStyle w:val="NormalTok"/>
-        </w:rPr>
-        <w:t xml:space="preserve">    (C_ias[</w:t>
-      </w:r>
-      <w:r>
-        <w:rPr>
-          <w:rStyle w:val="DecValTok"/>
-        </w:rPr>
-        <w:t xml:space="preserve">2</w:t>
-      </w:r>
-      <w:r>
-        <w:rPr>
-          <w:rStyle w:val="SpecialCharTok"/>
-        </w:rPr>
-        <w:t xml:space="preserve">:</w:t>
-      </w:r>
-      <w:r>
-        <w:rPr>
-          <w:rStyle w:val="NormalTok"/>
-        </w:rPr>
-        <w:t xml:space="preserve">parms[[</w:t>
-      </w:r>
-      <w:r>
-        <w:rPr>
-          <w:rStyle w:val="StringTok"/>
-        </w:rPr>
-        <w:t xml:space="preserve">"n_z"</w:t>
-      </w:r>
-      <w:r>
-        <w:rPr>
-          <w:rStyle w:val="NormalTok"/>
-        </w:rPr>
-        <w:t xml:space="preserve">]], ] </w:t>
-      </w:r>
-      <w:r>
-        <w:rPr>
-          <w:rStyle w:val="SpecialCharTok"/>
-        </w:rPr>
-        <w:t xml:space="preserve">-</w:t>
-      </w:r>
-      <w:r>
-        <w:rPr>
-          <w:rStyle w:val="NormalTok"/>
-        </w:rPr>
-        <w:t xml:space="preserve"> C_ias[</w:t>
-      </w:r>
-      <w:r>
-        <w:rPr>
-          <w:rStyle w:val="DecValTok"/>
-        </w:rPr>
-        <w:t xml:space="preserve">1</w:t>
-      </w:r>
-      <w:r>
-        <w:rPr>
-          <w:rStyle w:val="SpecialCharTok"/>
-        </w:rPr>
-        <w:t xml:space="preserve">:</w:t>
-      </w:r>
-      <w:r>
-        <w:rPr>
-          <w:rStyle w:val="NormalTok"/>
-        </w:rPr>
-        <w:t xml:space="preserve">(parms[[</w:t>
-      </w:r>
-      <w:r>
-        <w:rPr>
-          <w:rStyle w:val="StringTok"/>
-        </w:rPr>
-        <w:t xml:space="preserve">"n_z"</w:t>
-      </w:r>
-      <w:r>
-        <w:rPr>
-          <w:rStyle w:val="NormalTok"/>
-        </w:rPr>
-        <w:t xml:space="preserve">]] </w:t>
-      </w:r>
-      <w:r>
-        <w:rPr>
-          <w:rStyle w:val="SpecialCharTok"/>
-        </w:rPr>
-        <w:t xml:space="preserve">-</w:t>
-      </w:r>
-      <w:r>
-        <w:rPr>
-          <w:rStyle w:val="NormalTok"/>
-        </w:rPr>
-        <w:t xml:space="preserve"> </w:t>
-      </w:r>
-      <w:r>
-        <w:rPr>
-          <w:rStyle w:val="DecValTok"/>
-        </w:rPr>
-        <w:t xml:space="preserve">1</w:t>
-      </w:r>
-      <w:r>
-        <w:rPr>
-          <w:rStyle w:val="NormalTok"/>
-        </w:rPr>
-        <w:t xml:space="preserve">), ]),</w:t>
-      </w:r>
-      <w:r>
-        <w:br/>
-      </w:r>
-      <w:r>
-        <w:rPr>
-          <w:rStyle w:val="NormalTok"/>
-        </w:rPr>
-        <w:t xml:space="preserve">    bound_top </w:t>
-      </w:r>
-      <w:r>
-        <w:rPr>
-          <w:rStyle w:val="SpecialCharTok"/>
-        </w:rPr>
-        <w:t xml:space="preserve">-</w:t>
-      </w:r>
-      <w:r>
-        <w:rPr>
-          <w:rStyle w:val="NormalTok"/>
-        </w:rPr>
-        <w:t xml:space="preserve"> C_ias[parms[[</w:t>
-      </w:r>
-      <w:r>
-        <w:rPr>
-          <w:rStyle w:val="StringTok"/>
-        </w:rPr>
-        <w:t xml:space="preserve">"n_z"</w:t>
-      </w:r>
-      <w:r>
-        <w:rPr>
-          <w:rStyle w:val="NormalTok"/>
-        </w:rPr>
-        <w:t xml:space="preserve">]], ]</w:t>
-      </w:r>
-      <w:r>
-        <w:br/>
-      </w:r>
-      <w:r>
-        <w:rPr>
-          <w:rStyle w:val="NormalTok"/>
-        </w:rPr>
-        <w:t xml:space="preserve">  )</w:t>
-      </w:r>
-      <w:r>
-        <w:br/>
-      </w:r>
-      <w:r>
-        <w:rPr>
-          <w:rStyle w:val="NormalTok"/>
-        </w:rPr>
-        <w:t xml:space="preserve">  dC_ias </w:t>
-      </w:r>
-      <w:r>
-        <w:rPr>
-          <w:rStyle w:val="OtherTok"/>
-        </w:rPr>
-        <w:t xml:space="preserve">=</w:t>
-      </w:r>
-      <w:r>
-        <w:rPr>
-          <w:rStyle w:val="NormalTok"/>
-        </w:rPr>
-        <w:t xml:space="preserve"> dC_ias </w:t>
-      </w:r>
-      <w:r>
-        <w:rPr>
-          <w:rStyle w:val="SpecialCharTok"/>
-        </w:rPr>
-        <w:t xml:space="preserve">-</w:t>
-      </w:r>
-      <w:r>
-        <w:br/>
-      </w:r>
-      <w:r>
-        <w:rPr>
-          <w:rStyle w:val="NormalTok"/>
-        </w:rPr>
-        <w:t xml:space="preserve">    (Flux[</w:t>
-      </w:r>
-      <w:r>
-        <w:rPr>
-          <w:rStyle w:val="DecValTok"/>
-        </w:rPr>
-        <w:t xml:space="preserve">2</w:t>
-      </w:r>
-      <w:r>
-        <w:rPr>
-          <w:rStyle w:val="SpecialCharTok"/>
-        </w:rPr>
-        <w:t xml:space="preserve">:</w:t>
-      </w:r>
-      <w:r>
-        <w:rPr>
-          <w:rStyle w:val="NormalTok"/>
-        </w:rPr>
-        <w:t xml:space="preserve">(parms[[</w:t>
-      </w:r>
-      <w:r>
-        <w:rPr>
-          <w:rStyle w:val="StringTok"/>
-        </w:rPr>
-        <w:t xml:space="preserve">"n_z"</w:t>
-      </w:r>
-      <w:r>
-        <w:rPr>
-          <w:rStyle w:val="NormalTok"/>
-        </w:rPr>
-        <w:t xml:space="preserve">]] </w:t>
-      </w:r>
-      <w:r>
-        <w:rPr>
-          <w:rStyle w:val="SpecialCharTok"/>
-        </w:rPr>
-        <w:t xml:space="preserve">+</w:t>
-      </w:r>
-      <w:r>
-        <w:rPr>
-          <w:rStyle w:val="NormalTok"/>
-        </w:rPr>
-        <w:t xml:space="preserve"> </w:t>
-      </w:r>
-      <w:r>
-        <w:rPr>
-          <w:rStyle w:val="DecValTok"/>
-        </w:rPr>
-        <w:t xml:space="preserve">1</w:t>
-      </w:r>
-      <w:r>
-        <w:rPr>
-          <w:rStyle w:val="NormalTok"/>
-        </w:rPr>
-        <w:t xml:space="preserve">), ] </w:t>
-      </w:r>
-      <w:r>
-        <w:rPr>
-          <w:rStyle w:val="SpecialCharTok"/>
-        </w:rPr>
-        <w:t xml:space="preserve">-</w:t>
-      </w:r>
-      <w:r>
-        <w:rPr>
-          <w:rStyle w:val="NormalTok"/>
-        </w:rPr>
-        <w:t xml:space="preserve"> Flux[</w:t>
-      </w:r>
-      <w:r>
-        <w:rPr>
-          <w:rStyle w:val="DecValTok"/>
-        </w:rPr>
-        <w:t xml:space="preserve">1</w:t>
-      </w:r>
-      <w:r>
-        <w:rPr>
-          <w:rStyle w:val="SpecialCharTok"/>
-        </w:rPr>
-        <w:t xml:space="preserve">:</w:t>
-      </w:r>
-      <w:r>
-        <w:rPr>
-          <w:rStyle w:val="NormalTok"/>
-        </w:rPr>
-        <w:t xml:space="preserve">parms[[</w:t>
-      </w:r>
-      <w:r>
-        <w:rPr>
-          <w:rStyle w:val="StringTok"/>
-        </w:rPr>
-        <w:t xml:space="preserve">"n_z"</w:t>
-      </w:r>
-      <w:r>
-        <w:rPr>
-          <w:rStyle w:val="NormalTok"/>
-        </w:rPr>
-        <w:t xml:space="preserve">]], ]) </w:t>
-      </w:r>
-      <w:r>
-        <w:rPr>
-          <w:rStyle w:val="SpecialCharTok"/>
-        </w:rPr>
-        <w:t xml:space="preserve">/</w:t>
-      </w:r>
-      <w:r>
-        <w:rPr>
-          <w:rStyle w:val="NormalTok"/>
-        </w:rPr>
-        <w:t xml:space="preserve"> parms[[</w:t>
-      </w:r>
-      <w:r>
-        <w:rPr>
-          <w:rStyle w:val="StringTok"/>
-        </w:rPr>
-        <w:t xml:space="preserve">"t_elem"</w:t>
-      </w:r>
-      <w:r>
-        <w:rPr>
-          <w:rStyle w:val="NormalTok"/>
-        </w:rPr>
-        <w:t xml:space="preserve">]]</w:t>
-      </w:r>
-      <w:r>
-        <w:br/>
-      </w:r>
-      <w:r>
-        <w:br/>
-      </w:r>
-      <w:r>
-        <w:rPr>
-          <w:rStyle w:val="NormalTok"/>
-        </w:rPr>
-        <w:t xml:space="preserve">  </w:t>
-      </w:r>
-      <w:r>
-        <w:rPr>
-          <w:rStyle w:val="CommentTok"/>
-        </w:rPr>
-        <w:t xml:space="preserve"># diffusion in X-direction</w:t>
-      </w:r>
-      <w:r>
-        <w:br/>
-      </w:r>
-      <w:r>
-        <w:rPr>
-          <w:rStyle w:val="NormalTok"/>
-        </w:rPr>
-        <w:t xml:space="preserve">  Flux </w:t>
-      </w:r>
-      <w:r>
-        <w:rPr>
-          <w:rStyle w:val="OtherTok"/>
-        </w:rPr>
-        <w:t xml:space="preserve">=</w:t>
-      </w:r>
-      <w:r>
-        <w:rPr>
-          <w:rStyle w:val="NormalTok"/>
-        </w:rPr>
-        <w:t xml:space="preserve"> </w:t>
-      </w:r>
-      <w:r>
-        <w:rPr>
-          <w:rStyle w:val="SpecialCharTok"/>
-        </w:rPr>
-        <w:t xml:space="preserve">-</w:t>
-      </w:r>
-      <w:r>
-        <w:rPr>
-          <w:rStyle w:val="NormalTok"/>
-        </w:rPr>
-        <w:t xml:space="preserve">D_e </w:t>
-      </w:r>
-      <w:r>
-        <w:rPr>
-          <w:rStyle w:val="SpecialCharTok"/>
-        </w:rPr>
-        <w:t xml:space="preserve">/</w:t>
-      </w:r>
-      <w:r>
-        <w:rPr>
-          <w:rStyle w:val="NormalTok"/>
-        </w:rPr>
-        <w:t xml:space="preserve"> parms[[</w:t>
-      </w:r>
-      <w:r>
-        <w:rPr>
-          <w:rStyle w:val="StringTok"/>
-        </w:rPr>
-        <w:t xml:space="preserve">"t_elem"</w:t>
-      </w:r>
-      <w:r>
-        <w:rPr>
-          <w:rStyle w:val="NormalTok"/>
-        </w:rPr>
-        <w:t xml:space="preserve">]] </w:t>
-      </w:r>
-      <w:r>
-        <w:rPr>
-          <w:rStyle w:val="SpecialCharTok"/>
-        </w:rPr>
-        <w:t xml:space="preserve">*</w:t>
-      </w:r>
-      <w:r>
-        <w:rPr>
-          <w:rStyle w:val="NormalTok"/>
-        </w:rPr>
-        <w:t xml:space="preserve"> </w:t>
-      </w:r>
-      <w:r>
-        <w:rPr>
-          <w:rStyle w:val="FunctionTok"/>
-        </w:rPr>
-        <w:t xml:space="preserve">cbind</w:t>
-      </w:r>
-      <w:r>
-        <w:rPr>
-          <w:rStyle w:val="NormalTok"/>
-        </w:rPr>
-        <w:t xml:space="preserve">(</w:t>
-      </w:r>
-      <w:r>
-        <w:br/>
-      </w:r>
-      <w:r>
-        <w:rPr>
-          <w:rStyle w:val="NormalTok"/>
-        </w:rPr>
-        <w:t xml:space="preserve">    C_ias[, </w:t>
-      </w:r>
-      <w:r>
-        <w:rPr>
-          <w:rStyle w:val="DecValTok"/>
-        </w:rPr>
-        <w:t xml:space="preserve">1</w:t>
-      </w:r>
-      <w:r>
-        <w:rPr>
-          <w:rStyle w:val="NormalTok"/>
-        </w:rPr>
-        <w:t xml:space="preserve">] </w:t>
-      </w:r>
-      <w:r>
-        <w:rPr>
-          <w:rStyle w:val="SpecialCharTok"/>
-        </w:rPr>
-        <w:t xml:space="preserve">-</w:t>
-      </w:r>
-      <w:r>
-        <w:rPr>
-          <w:rStyle w:val="NormalTok"/>
-        </w:rPr>
-        <w:t xml:space="preserve"> bound_left,</w:t>
-      </w:r>
-      <w:r>
-        <w:br/>
-      </w:r>
-      <w:r>
-        <w:rPr>
-          <w:rStyle w:val="NormalTok"/>
-        </w:rPr>
-        <w:t xml:space="preserve">    (C_ias[, </w:t>
-      </w:r>
-      <w:r>
-        <w:rPr>
-          <w:rStyle w:val="DecValTok"/>
-        </w:rPr>
-        <w:t xml:space="preserve">2</w:t>
-      </w:r>
-      <w:r>
-        <w:rPr>
-          <w:rStyle w:val="SpecialCharTok"/>
-        </w:rPr>
-        <w:t xml:space="preserve">:</w:t>
-      </w:r>
-      <w:r>
-        <w:rPr>
-          <w:rStyle w:val="NormalTok"/>
-        </w:rPr>
-        <w:t xml:space="preserve">parms[[</w:t>
-      </w:r>
-      <w:r>
-        <w:rPr>
-          <w:rStyle w:val="StringTok"/>
-        </w:rPr>
-        <w:t xml:space="preserve">"n_x"</w:t>
-      </w:r>
-      <w:r>
-        <w:rPr>
-          <w:rStyle w:val="NormalTok"/>
-        </w:rPr>
-        <w:t xml:space="preserve">]]] </w:t>
-      </w:r>
-      <w:r>
-        <w:rPr>
-          <w:rStyle w:val="SpecialCharTok"/>
-        </w:rPr>
-        <w:t xml:space="preserve">-</w:t>
-      </w:r>
-      <w:r>
-        <w:rPr>
-          <w:rStyle w:val="NormalTok"/>
-        </w:rPr>
-        <w:t xml:space="preserve"> C_ias[, </w:t>
-      </w:r>
-      <w:r>
-        <w:rPr>
-          <w:rStyle w:val="DecValTok"/>
-        </w:rPr>
-        <w:t xml:space="preserve">1</w:t>
-      </w:r>
-      <w:r>
-        <w:rPr>
-          <w:rStyle w:val="SpecialCharTok"/>
-        </w:rPr>
-        <w:t xml:space="preserve">:</w:t>
-      </w:r>
-      <w:r>
-        <w:rPr>
-          <w:rStyle w:val="NormalTok"/>
-        </w:rPr>
-        <w:t xml:space="preserve">(parms[[</w:t>
-      </w:r>
-      <w:r>
-        <w:rPr>
-          <w:rStyle w:val="StringTok"/>
-        </w:rPr>
-        <w:t xml:space="preserve">"n_x"</w:t>
-      </w:r>
-      <w:r>
-        <w:rPr>
-          <w:rStyle w:val="NormalTok"/>
-        </w:rPr>
-        <w:t xml:space="preserve">]] </w:t>
-      </w:r>
-      <w:r>
-        <w:rPr>
-          <w:rStyle w:val="SpecialCharTok"/>
-        </w:rPr>
-        <w:t xml:space="preserve">-</w:t>
-      </w:r>
-      <w:r>
-        <w:rPr>
-          <w:rStyle w:val="NormalTok"/>
-        </w:rPr>
-        <w:t xml:space="preserve"> </w:t>
-      </w:r>
-      <w:r>
-        <w:rPr>
-          <w:rStyle w:val="DecValTok"/>
-        </w:rPr>
-        <w:t xml:space="preserve">1</w:t>
-      </w:r>
-      <w:r>
-        <w:rPr>
-          <w:rStyle w:val="NormalTok"/>
-        </w:rPr>
-        <w:t xml:space="preserve">)]),</w:t>
-      </w:r>
-      <w:r>
-        <w:br/>
-      </w:r>
-      <w:r>
-        <w:rPr>
-          <w:rStyle w:val="NormalTok"/>
-        </w:rPr>
-        <w:t xml:space="preserve">    bound_right </w:t>
-      </w:r>
-      <w:r>
-        <w:rPr>
-          <w:rStyle w:val="SpecialCharTok"/>
-        </w:rPr>
-        <w:t xml:space="preserve">-</w:t>
-      </w:r>
-      <w:r>
-        <w:rPr>
-          <w:rStyle w:val="NormalTok"/>
-        </w:rPr>
-        <w:t xml:space="preserve"> C_ias[, parms[[</w:t>
-      </w:r>
-      <w:r>
-        <w:rPr>
-          <w:rStyle w:val="StringTok"/>
-        </w:rPr>
-        <w:t xml:space="preserve">"n_x"</w:t>
-      </w:r>
-      <w:r>
-        <w:rPr>
-          <w:rStyle w:val="NormalTok"/>
-        </w:rPr>
-        <w:t xml:space="preserve">]]]</w:t>
-      </w:r>
-      <w:r>
-        <w:br/>
-      </w:r>
-      <w:r>
-        <w:rPr>
-          <w:rStyle w:val="NormalTok"/>
-        </w:rPr>
-        <w:t xml:space="preserve">  )</w:t>
-      </w:r>
-      <w:r>
-        <w:br/>
-      </w:r>
-      <w:r>
-        <w:rPr>
-          <w:rStyle w:val="NormalTok"/>
-        </w:rPr>
-        <w:t xml:space="preserve">  dC_ias </w:t>
-      </w:r>
-      <w:r>
-        <w:rPr>
-          <w:rStyle w:val="OtherTok"/>
-        </w:rPr>
-        <w:t xml:space="preserve">=</w:t>
-      </w:r>
-      <w:r>
-        <w:rPr>
-          <w:rStyle w:val="NormalTok"/>
-        </w:rPr>
-        <w:t xml:space="preserve"> dC_ias </w:t>
-      </w:r>
-      <w:r>
-        <w:rPr>
-          <w:rStyle w:val="SpecialCharTok"/>
-        </w:rPr>
-        <w:t xml:space="preserve">-</w:t>
-      </w:r>
-      <w:r>
-        <w:br/>
-      </w:r>
-      <w:r>
-        <w:rPr>
-          <w:rStyle w:val="NormalTok"/>
-        </w:rPr>
-        <w:t xml:space="preserve">    (Flux[, </w:t>
-      </w:r>
-      <w:r>
-        <w:rPr>
-          <w:rStyle w:val="DecValTok"/>
-        </w:rPr>
-        <w:t xml:space="preserve">2</w:t>
-      </w:r>
-      <w:r>
-        <w:rPr>
-          <w:rStyle w:val="SpecialCharTok"/>
-        </w:rPr>
-        <w:t xml:space="preserve">:</w:t>
-      </w:r>
-      <w:r>
-        <w:rPr>
-          <w:rStyle w:val="NormalTok"/>
-        </w:rPr>
-        <w:t xml:space="preserve">(parms[[</w:t>
-      </w:r>
-      <w:r>
-        <w:rPr>
-          <w:rStyle w:val="StringTok"/>
-        </w:rPr>
-        <w:t xml:space="preserve">"n_x"</w:t>
-      </w:r>
-      <w:r>
-        <w:rPr>
-          <w:rStyle w:val="NormalTok"/>
-        </w:rPr>
-        <w:t xml:space="preserve">]] </w:t>
-      </w:r>
-      <w:r>
-        <w:rPr>
-          <w:rStyle w:val="SpecialCharTok"/>
-        </w:rPr>
-        <w:t xml:space="preserve">+</w:t>
-      </w:r>
-      <w:r>
-        <w:rPr>
-          <w:rStyle w:val="NormalTok"/>
-        </w:rPr>
-        <w:t xml:space="preserve"> </w:t>
-      </w:r>
-      <w:r>
-        <w:rPr>
-          <w:rStyle w:val="DecValTok"/>
-        </w:rPr>
-        <w:t xml:space="preserve">1</w:t>
-      </w:r>
-      <w:r>
-        <w:rPr>
-          <w:rStyle w:val="NormalTok"/>
-        </w:rPr>
-        <w:t xml:space="preserve">)] </w:t>
-      </w:r>
-      <w:r>
-        <w:rPr>
-          <w:rStyle w:val="SpecialCharTok"/>
-        </w:rPr>
-        <w:t xml:space="preserve">-</w:t>
-      </w:r>
-      <w:r>
-        <w:rPr>
-          <w:rStyle w:val="NormalTok"/>
-        </w:rPr>
-        <w:t xml:space="preserve"> Flux[, </w:t>
-      </w:r>
-      <w:r>
-        <w:rPr>
-          <w:rStyle w:val="DecValTok"/>
-        </w:rPr>
-        <w:t xml:space="preserve">1</w:t>
-      </w:r>
-      <w:r>
-        <w:rPr>
-          <w:rStyle w:val="SpecialCharTok"/>
-        </w:rPr>
-        <w:t xml:space="preserve">:</w:t>
-      </w:r>
-      <w:r>
-        <w:rPr>
-          <w:rStyle w:val="NormalTok"/>
-        </w:rPr>
-        <w:t xml:space="preserve">parms[[</w:t>
-      </w:r>
-      <w:r>
-        <w:rPr>
-          <w:rStyle w:val="StringTok"/>
-        </w:rPr>
-        <w:t xml:space="preserve">"n_x"</w:t>
-      </w:r>
-      <w:r>
-        <w:rPr>
-          <w:rStyle w:val="NormalTok"/>
-        </w:rPr>
-        <w:t xml:space="preserve">]]]) </w:t>
-      </w:r>
-      <w:r>
-        <w:rPr>
-          <w:rStyle w:val="SpecialCharTok"/>
-        </w:rPr>
-        <w:t xml:space="preserve">/</w:t>
-      </w:r>
-      <w:r>
-        <w:br/>
-      </w:r>
-      <w:r>
-        <w:rPr>
-          <w:rStyle w:val="NormalTok"/>
-        </w:rPr>
-        <w:t xml:space="preserve">    parms[[</w:t>
-      </w:r>
-      <w:r>
-        <w:rPr>
-          <w:rStyle w:val="StringTok"/>
-        </w:rPr>
-        <w:t xml:space="preserve">"t_elem"</w:t>
-      </w:r>
-      <w:r>
-        <w:rPr>
-          <w:rStyle w:val="NormalTok"/>
-        </w:rPr>
-        <w:t xml:space="preserve">]]</w:t>
-      </w:r>
-      <w:r>
-        <w:br/>
-      </w:r>
-      <w:r>
-        <w:br/>
-      </w:r>
-      <w:r>
-        <w:rPr>
-          <w:rStyle w:val="NormalTok"/>
-        </w:rPr>
-        <w:t xml:space="preserve">  dC_ias </w:t>
-      </w:r>
-      <w:r>
-        <w:rPr>
-          <w:rStyle w:val="OtherTok"/>
-        </w:rPr>
-        <w:t xml:space="preserve">=</w:t>
-      </w:r>
-      <w:r>
-        <w:rPr>
-          <w:rStyle w:val="NormalTok"/>
-        </w:rPr>
-        <w:t xml:space="preserve"> dC_ias </w:t>
-      </w:r>
-      <w:r>
-        <w:rPr>
-          <w:rStyle w:val="SpecialCharTok"/>
-        </w:rPr>
-        <w:t xml:space="preserve">+</w:t>
-      </w:r>
-      <w:r>
-        <w:rPr>
-          <w:rStyle w:val="NormalTok"/>
-        </w:rPr>
-        <w:t xml:space="preserve"> parms[[</w:t>
-      </w:r>
-      <w:r>
-        <w:rPr>
-          <w:rStyle w:val="StringTok"/>
-        </w:rPr>
-        <w:t xml:space="preserve">"g_liq"</w:t>
-      </w:r>
-      <w:r>
-        <w:rPr>
-          <w:rStyle w:val="NormalTok"/>
-        </w:rPr>
-        <w:t xml:space="preserve">]] </w:t>
-      </w:r>
-      <w:r>
-        <w:rPr>
-          <w:rStyle w:val="SpecialCharTok"/>
-        </w:rPr>
-        <w:t xml:space="preserve">*</w:t>
-      </w:r>
-      <w:r>
-        <w:rPr>
-          <w:rStyle w:val="NormalTok"/>
-        </w:rPr>
-        <w:t xml:space="preserve"> (C_liq </w:t>
-      </w:r>
-      <w:r>
-        <w:rPr>
-          <w:rStyle w:val="SpecialCharTok"/>
-        </w:rPr>
-        <w:t xml:space="preserve">-</w:t>
-      </w:r>
-      <w:r>
-        <w:rPr>
-          <w:rStyle w:val="NormalTok"/>
-        </w:rPr>
-        <w:t xml:space="preserve"> C_ias) </w:t>
-      </w:r>
-      <w:r>
-        <w:rPr>
-          <w:rStyle w:val="SpecialCharTok"/>
-        </w:rPr>
-        <w:t xml:space="preserve">/</w:t>
-      </w:r>
-      <w:r>
-        <w:rPr>
-          <w:rStyle w:val="NormalTok"/>
-        </w:rPr>
-        <w:t xml:space="preserve"> parms[[</w:t>
-      </w:r>
-      <w:r>
-        <w:rPr>
-          <w:rStyle w:val="StringTok"/>
-        </w:rPr>
-        <w:t xml:space="preserve">"V_strom"</w:t>
-      </w:r>
-      <w:r>
-        <w:rPr>
-          <w:rStyle w:val="NormalTok"/>
-        </w:rPr>
-        <w:t xml:space="preserve">]]</w:t>
-      </w:r>
-      <w:r>
-        <w:br/>
-      </w:r>
-      <w:r>
-        <w:br/>
-      </w:r>
-      <w:r>
-        <w:rPr>
-          <w:rStyle w:val="NormalTok"/>
-        </w:rPr>
-        <w:t xml:space="preserve">  </w:t>
-      </w:r>
-      <w:r>
-        <w:rPr>
-          <w:rStyle w:val="CommentTok"/>
-        </w:rPr>
-        <w:t xml:space="preserve"># CARBOXYLATION ----</w:t>
-      </w:r>
-      <w:r>
-        <w:br/>
-      </w:r>
-      <w:r>
-        <w:rPr>
-          <w:rStyle w:val="NormalTok"/>
-        </w:rPr>
-        <w:t xml:space="preserve">  </w:t>
-      </w:r>
-      <w:r>
-        <w:rPr>
-          <w:rStyle w:val="CommentTok"/>
-        </w:rPr>
-        <w:t xml:space="preserve"># Leaf thickness - needed to scale from stroma volume per leaf volume</w:t>
-      </w:r>
-      <w:r>
-        <w:br/>
-      </w:r>
-      <w:r>
-        <w:rPr>
-          <w:rStyle w:val="NormalTok"/>
-        </w:rPr>
-        <w:t xml:space="preserve">  T_leaf </w:t>
-      </w:r>
-      <w:r>
-        <w:rPr>
-          <w:rStyle w:val="OtherTok"/>
-        </w:rPr>
-        <w:t xml:space="preserve">=</w:t>
-      </w:r>
-      <w:r>
-        <w:rPr>
-          <w:rStyle w:val="NormalTok"/>
-        </w:rPr>
-        <w:t xml:space="preserve"> parms[[</w:t>
-      </w:r>
-      <w:r>
-        <w:rPr>
-          <w:rStyle w:val="StringTok"/>
-        </w:rPr>
-        <w:t xml:space="preserve">"n_z"</w:t>
-      </w:r>
-      <w:r>
-        <w:rPr>
-          <w:rStyle w:val="NormalTok"/>
-        </w:rPr>
-        <w:t xml:space="preserve">]] </w:t>
-      </w:r>
-      <w:r>
-        <w:rPr>
-          <w:rStyle w:val="SpecialCharTok"/>
-        </w:rPr>
-        <w:t xml:space="preserve">*</w:t>
-      </w:r>
-      <w:r>
-        <w:rPr>
-          <w:rStyle w:val="NormalTok"/>
-        </w:rPr>
-        <w:t xml:space="preserve"> parms[[</w:t>
-      </w:r>
-      <w:r>
-        <w:rPr>
-          <w:rStyle w:val="StringTok"/>
-        </w:rPr>
-        <w:t xml:space="preserve">"t_elem"</w:t>
-      </w:r>
-      <w:r>
-        <w:rPr>
-          <w:rStyle w:val="NormalTok"/>
-        </w:rPr>
-        <w:t xml:space="preserve">]] </w:t>
-      </w:r>
-      <w:r>
-        <w:rPr>
-          <w:rStyle w:val="CommentTok"/>
-        </w:rPr>
-        <w:t xml:space="preserve"># [m]</w:t>
-      </w:r>
-      <w:r>
-        <w:br/>
-      </w:r>
-      <w:r>
-        <w:rPr>
-          <w:rStyle w:val="NormalTok"/>
-        </w:rPr>
-        <w:t xml:space="preserve">  dC_liq </w:t>
-      </w:r>
-      <w:r>
-        <w:rPr>
-          <w:rStyle w:val="OtherTok"/>
-        </w:rPr>
-        <w:t xml:space="preserve">=</w:t>
-      </w:r>
-      <w:r>
-        <w:rPr>
-          <w:rStyle w:val="NormalTok"/>
-        </w:rPr>
-        <w:t xml:space="preserve"> dC_liq </w:t>
-      </w:r>
-      <w:r>
-        <w:rPr>
-          <w:rStyle w:val="SpecialCharTok"/>
-        </w:rPr>
-        <w:t xml:space="preserve">+</w:t>
-      </w:r>
-      <w:r>
-        <w:rPr>
-          <w:rStyle w:val="NormalTok"/>
-        </w:rPr>
-        <w:t xml:space="preserve"> parms[[</w:t>
-      </w:r>
-      <w:r>
-        <w:rPr>
-          <w:rStyle w:val="StringTok"/>
-        </w:rPr>
-        <w:t xml:space="preserve">"g_liq"</w:t>
-      </w:r>
-      <w:r>
-        <w:rPr>
-          <w:rStyle w:val="NormalTok"/>
-        </w:rPr>
-        <w:t xml:space="preserve">]] </w:t>
-      </w:r>
-      <w:r>
-        <w:rPr>
-          <w:rStyle w:val="SpecialCharTok"/>
-        </w:rPr>
-        <w:t xml:space="preserve">*</w:t>
-      </w:r>
-      <w:r>
-        <w:rPr>
-          <w:rStyle w:val="NormalTok"/>
-        </w:rPr>
-        <w:t xml:space="preserve"> (C_ias </w:t>
-      </w:r>
-      <w:r>
-        <w:rPr>
-          <w:rStyle w:val="SpecialCharTok"/>
-        </w:rPr>
-        <w:t xml:space="preserve">-</w:t>
-      </w:r>
-      <w:r>
-        <w:rPr>
-          <w:rStyle w:val="NormalTok"/>
-        </w:rPr>
-        <w:t xml:space="preserve"> C_liq) </w:t>
-      </w:r>
-      <w:r>
-        <w:rPr>
-          <w:rStyle w:val="SpecialCharTok"/>
-        </w:rPr>
-        <w:t xml:space="preserve">/</w:t>
-      </w:r>
-      <w:r>
-        <w:rPr>
-          <w:rStyle w:val="NormalTok"/>
-        </w:rPr>
-        <w:t xml:space="preserve"> parms[[</w:t>
-      </w:r>
-      <w:r>
-        <w:rPr>
-          <w:rStyle w:val="StringTok"/>
-        </w:rPr>
-        <w:t xml:space="preserve">"V_strom"</w:t>
-      </w:r>
-      <w:r>
-        <w:rPr>
-          <w:rStyle w:val="NormalTok"/>
-        </w:rPr>
-        <w:t xml:space="preserve">]] </w:t>
-      </w:r>
-      <w:r>
-        <w:rPr>
-          <w:rStyle w:val="SpecialCharTok"/>
-        </w:rPr>
-        <w:t xml:space="preserve">+</w:t>
-      </w:r>
-      <w:r>
-        <w:br/>
-      </w:r>
-      <w:r>
-        <w:rPr>
-          <w:rStyle w:val="NormalTok"/>
-        </w:rPr>
-        <w:t xml:space="preserve">    (</w:t>
-      </w:r>
-      <w:r>
-        <w:rPr>
-          <w:rStyle w:val="SpecialCharTok"/>
-        </w:rPr>
-        <w:t xml:space="preserve">-</w:t>
-      </w:r>
-      <w:r>
-        <w:rPr>
-          <w:rStyle w:val="NormalTok"/>
-        </w:rPr>
-        <w:t xml:space="preserve">r_c </w:t>
-      </w:r>
-      <w:r>
-        <w:rPr>
-          <w:rStyle w:val="SpecialCharTok"/>
-        </w:rPr>
-        <w:t xml:space="preserve">+</w:t>
-      </w:r>
-      <w:r>
-        <w:rPr>
-          <w:rStyle w:val="NormalTok"/>
-        </w:rPr>
-        <w:t xml:space="preserve"> r_p </w:t>
-      </w:r>
-      <w:r>
-        <w:rPr>
-          <w:rStyle w:val="SpecialCharTok"/>
-        </w:rPr>
-        <w:t xml:space="preserve">+</w:t>
-      </w:r>
-      <w:r>
-        <w:rPr>
-          <w:rStyle w:val="NormalTok"/>
-        </w:rPr>
-        <w:t xml:space="preserve"> r_d) </w:t>
-      </w:r>
-      <w:r>
-        <w:rPr>
-          <w:rStyle w:val="SpecialCharTok"/>
-        </w:rPr>
-        <w:t xml:space="preserve">*</w:t>
-      </w:r>
-      <w:r>
-        <w:rPr>
-          <w:rStyle w:val="NormalTok"/>
-        </w:rPr>
-        <w:t xml:space="preserve"> (parms[[</w:t>
-      </w:r>
-      <w:r>
-        <w:rPr>
-          <w:rStyle w:val="StringTok"/>
-        </w:rPr>
-        <w:t xml:space="preserve">"S_m"</w:t>
-      </w:r>
-      <w:r>
-        <w:rPr>
-          <w:rStyle w:val="NormalTok"/>
-        </w:rPr>
-        <w:t xml:space="preserve">]] </w:t>
-      </w:r>
-      <w:r>
-        <w:rPr>
-          <w:rStyle w:val="SpecialCharTok"/>
-        </w:rPr>
-        <w:t xml:space="preserve">*</w:t>
-      </w:r>
-      <w:r>
-        <w:rPr>
-          <w:rStyle w:val="NormalTok"/>
-        </w:rPr>
-        <w:t xml:space="preserve"> </w:t>
-      </w:r>
-      <w:r>
-        <w:rPr>
-          <w:rStyle w:val="DecValTok"/>
-        </w:rPr>
-        <w:t xml:space="preserve">1</w:t>
-      </w:r>
-      <w:r>
-        <w:rPr>
-          <w:rStyle w:val="NormalTok"/>
-        </w:rPr>
-        <w:t xml:space="preserve"> </w:t>
-      </w:r>
-      <w:r>
-        <w:rPr>
-          <w:rStyle w:val="SpecialCharTok"/>
-        </w:rPr>
-        <w:t xml:space="preserve">/</w:t>
-      </w:r>
-      <w:r>
-        <w:rPr>
-          <w:rStyle w:val="NormalTok"/>
-        </w:rPr>
-        <w:t xml:space="preserve"> T_leaf) </w:t>
+        <w:t xml:space="preserve">"T_leaf"</w:t>
+      </w:r>
+      <w:r>
+        <w:rPr>
+          <w:rStyle w:val="NormalTok"/>
+        </w:rPr>
+        <w:t xml:space="preserve">]]) </w:t>
       </w:r>
       <w:r>
         <w:rPr>
@@ -11227,7 +11176,7 @@
         <w:rPr>
           <w:rStyle w:val="VerbatimChar"/>
         </w:rPr>
-        <w:t xml:space="preserve">[1] 43.43022</w:t>
+        <w:t xml:space="preserve">[1] 32.38424</w:t>
       </w:r>
     </w:p>
     <w:bookmarkEnd w:id="34"/>

</xml_diff>